<commit_message>
HW3 and P2 Completed
</commit_message>
<xml_diff>
--- a/Final Deliverable/Course Outline.docx
+++ b/Final Deliverable/Course Outline.docx
@@ -29,25 +29,54 @@
     <w:p>
       <w:pPr>
         <w:pStyle w:val="Heading2"/>
-      </w:pPr>
-      <w:r>
+        <w:rPr>
+          <w:color w:val="A6A6A6" w:themeColor="background1" w:themeShade="A6"/>
+        </w:rPr>
+      </w:pPr>
+      <w:r>
+        <w:rPr>
+          <w:color w:val="A6A6A6" w:themeColor="background1" w:themeShade="A6"/>
+        </w:rPr>
         <w:t>Introduction to AI and ML in Penetration Testing</w:t>
       </w:r>
     </w:p>
     <w:p>
       <w:pPr>
-        <w:pStyle w:val="ListParagraph"/>
+        <w:pStyle w:val="Heading3"/>
         <w:numPr>
           <w:ilvl w:val="0"/>
-          <w:numId w:val="2"/>
-        </w:numPr>
-        <w:rPr>
-          <w:rFonts w:ascii="Times New Roman" w:hAnsi="Times New Roman" w:cs="Times New Roman"/>
-        </w:rPr>
-      </w:pPr>
-      <w:r>
-        <w:rPr>
-          <w:rFonts w:ascii="Times New Roman" w:hAnsi="Times New Roman" w:cs="Times New Roman"/>
+          <w:numId w:val="19"/>
+        </w:numPr>
+        <w:ind w:left="720" w:hanging="360"/>
+        <w:rPr>
+          <w:b w:val="0"/>
+          <w:bCs w:val="0"/>
+        </w:rPr>
+      </w:pPr>
+      <w:r>
+        <w:rPr>
+          <w:b w:val="0"/>
+          <w:bCs w:val="0"/>
+        </w:rPr>
+        <w:t>Module Outline</w:t>
+      </w:r>
+    </w:p>
+    <w:p>
+      <w:pPr>
+        <w:pStyle w:val="ListParagraph"/>
+        <w:numPr>
+          <w:ilvl w:val="1"/>
+          <w:numId w:val="2"/>
+        </w:numPr>
+        <w:rPr>
+          <w:rFonts w:ascii="Times New Roman" w:hAnsi="Times New Roman" w:cs="Times New Roman"/>
+          <w:color w:val="A6A6A6" w:themeColor="background1" w:themeShade="A6"/>
+        </w:rPr>
+      </w:pPr>
+      <w:r>
+        <w:rPr>
+          <w:rFonts w:ascii="Times New Roman" w:hAnsi="Times New Roman" w:cs="Times New Roman"/>
+          <w:color w:val="A6A6A6" w:themeColor="background1" w:themeShade="A6"/>
         </w:rPr>
         <w:t>Overview of the Course</w:t>
       </w:r>
@@ -56,18 +85,570 @@
       <w:pPr>
         <w:pStyle w:val="ListParagraph"/>
         <w:numPr>
+          <w:ilvl w:val="1"/>
+          <w:numId w:val="2"/>
+        </w:numPr>
+        <w:rPr>
+          <w:rFonts w:ascii="Times New Roman" w:hAnsi="Times New Roman" w:cs="Times New Roman"/>
+          <w:color w:val="A6A6A6" w:themeColor="background1" w:themeShade="A6"/>
+        </w:rPr>
+      </w:pPr>
+      <w:r>
+        <w:rPr>
+          <w:rFonts w:ascii="Times New Roman" w:hAnsi="Times New Roman" w:cs="Times New Roman"/>
+          <w:color w:val="A6A6A6" w:themeColor="background1" w:themeShade="A6"/>
+        </w:rPr>
+        <w:t>Overview of Penetration Testing</w:t>
+      </w:r>
+    </w:p>
+    <w:p>
+      <w:pPr>
+        <w:pStyle w:val="ListParagraph"/>
+        <w:numPr>
+          <w:ilvl w:val="2"/>
+          <w:numId w:val="2"/>
+        </w:numPr>
+        <w:rPr>
+          <w:rFonts w:ascii="Times New Roman" w:hAnsi="Times New Roman" w:cs="Times New Roman"/>
+          <w:color w:val="A6A6A6" w:themeColor="background1" w:themeShade="A6"/>
+        </w:rPr>
+      </w:pPr>
+      <w:r>
+        <w:rPr>
+          <w:rFonts w:ascii="Times New Roman" w:hAnsi="Times New Roman" w:cs="Times New Roman"/>
+          <w:color w:val="A6A6A6" w:themeColor="background1" w:themeShade="A6"/>
+        </w:rPr>
+        <w:t>Introduction</w:t>
+      </w:r>
+    </w:p>
+    <w:p>
+      <w:pPr>
+        <w:pStyle w:val="ListParagraph"/>
+        <w:numPr>
+          <w:ilvl w:val="3"/>
+          <w:numId w:val="2"/>
+        </w:numPr>
+        <w:rPr>
+          <w:rFonts w:ascii="Times New Roman" w:hAnsi="Times New Roman" w:cs="Times New Roman"/>
+          <w:color w:val="A6A6A6" w:themeColor="background1" w:themeShade="A6"/>
+        </w:rPr>
+      </w:pPr>
+      <w:r>
+        <w:rPr>
+          <w:rFonts w:ascii="Times New Roman" w:hAnsi="Times New Roman" w:cs="Times New Roman"/>
+          <w:color w:val="A6A6A6" w:themeColor="background1" w:themeShade="A6"/>
+        </w:rPr>
+        <w:t>“Penetration testing (</w:t>
+      </w:r>
+      <w:proofErr w:type="spellStart"/>
+      <w:r>
+        <w:rPr>
+          <w:rFonts w:ascii="Times New Roman" w:hAnsi="Times New Roman" w:cs="Times New Roman"/>
+          <w:color w:val="A6A6A6" w:themeColor="background1" w:themeShade="A6"/>
+        </w:rPr>
+        <w:t>pentest</w:t>
+      </w:r>
+      <w:proofErr w:type="spellEnd"/>
+      <w:r>
+        <w:rPr>
+          <w:rFonts w:ascii="Times New Roman" w:hAnsi="Times New Roman" w:cs="Times New Roman"/>
+          <w:color w:val="A6A6A6" w:themeColor="background1" w:themeShade="A6"/>
+        </w:rPr>
+        <w:t>) has long been one way to prevent security breaches by mimicking black hat hackers to expose possible exploits and vulnerabilities.”</w:t>
+      </w:r>
+      <w:r>
+        <w:rPr>
+          <w:rFonts w:ascii="Times New Roman" w:hAnsi="Times New Roman" w:cs="Times New Roman"/>
+          <w:color w:val="A6A6A6" w:themeColor="background1" w:themeShade="A6"/>
+        </w:rPr>
+        <w:fldChar w:fldCharType="begin"/>
+      </w:r>
+      <w:r>
+        <w:rPr>
+          <w:rFonts w:ascii="Times New Roman" w:hAnsi="Times New Roman" w:cs="Times New Roman"/>
+          <w:color w:val="A6A6A6" w:themeColor="background1" w:themeShade="A6"/>
+        </w:rPr>
+        <w:instrText xml:space="preserve"> REF _Ref146384219 \r \h </w:instrText>
+      </w:r>
+      <w:r>
+        <w:rPr>
+          <w:rFonts w:ascii="Times New Roman" w:hAnsi="Times New Roman" w:cs="Times New Roman"/>
+          <w:color w:val="A6A6A6" w:themeColor="background1" w:themeShade="A6"/>
+        </w:rPr>
+      </w:r>
+      <w:r>
+        <w:rPr>
+          <w:rFonts w:ascii="Times New Roman" w:hAnsi="Times New Roman" w:cs="Times New Roman"/>
+          <w:color w:val="A6A6A6" w:themeColor="background1" w:themeShade="A6"/>
+        </w:rPr>
+        <w:fldChar w:fldCharType="separate"/>
+      </w:r>
+      <w:r>
+        <w:rPr>
+          <w:rFonts w:ascii="Times New Roman" w:hAnsi="Times New Roman" w:cs="Times New Roman"/>
+          <w:color w:val="A6A6A6" w:themeColor="background1" w:themeShade="A6"/>
+        </w:rPr>
+        <w:t>[1]</w:t>
+      </w:r>
+      <w:r>
+        <w:rPr>
+          <w:rFonts w:ascii="Times New Roman" w:hAnsi="Times New Roman" w:cs="Times New Roman"/>
+          <w:color w:val="A6A6A6" w:themeColor="background1" w:themeShade="A6"/>
+        </w:rPr>
+        <w:fldChar w:fldCharType="end"/>
+      </w:r>
+    </w:p>
+    <w:p>
+      <w:pPr>
+        <w:pStyle w:val="ListParagraph"/>
+        <w:numPr>
+          <w:ilvl w:val="2"/>
+          <w:numId w:val="2"/>
+        </w:numPr>
+        <w:rPr>
+          <w:rFonts w:ascii="Times New Roman" w:hAnsi="Times New Roman" w:cs="Times New Roman"/>
+          <w:color w:val="A6A6A6" w:themeColor="background1" w:themeShade="A6"/>
+        </w:rPr>
+      </w:pPr>
+      <w:r>
+        <w:rPr>
+          <w:rFonts w:ascii="Times New Roman" w:hAnsi="Times New Roman" w:cs="Times New Roman"/>
+          <w:color w:val="A6A6A6" w:themeColor="background1" w:themeShade="A6"/>
+        </w:rPr>
+        <w:t>Pentest steps/phases</w:t>
+      </w:r>
+    </w:p>
+    <w:p>
+      <w:pPr>
+        <w:pStyle w:val="ListParagraph"/>
+        <w:numPr>
+          <w:ilvl w:val="1"/>
+          <w:numId w:val="2"/>
+        </w:numPr>
+        <w:rPr>
+          <w:rFonts w:ascii="Times New Roman" w:hAnsi="Times New Roman" w:cs="Times New Roman"/>
+          <w:color w:val="A6A6A6" w:themeColor="background1" w:themeShade="A6"/>
+        </w:rPr>
+      </w:pPr>
+      <w:r>
+        <w:rPr>
+          <w:rFonts w:ascii="Times New Roman" w:hAnsi="Times New Roman" w:cs="Times New Roman"/>
+          <w:color w:val="A6A6A6" w:themeColor="background1" w:themeShade="A6"/>
+        </w:rPr>
+        <w:t>Overview of AI</w:t>
+      </w:r>
+    </w:p>
+    <w:p>
+      <w:pPr>
+        <w:pStyle w:val="ListParagraph"/>
+        <w:numPr>
+          <w:ilvl w:val="2"/>
+          <w:numId w:val="2"/>
+        </w:numPr>
+        <w:rPr>
+          <w:rFonts w:ascii="Times New Roman" w:hAnsi="Times New Roman" w:cs="Times New Roman"/>
+          <w:color w:val="A6A6A6" w:themeColor="background1" w:themeShade="A6"/>
+        </w:rPr>
+      </w:pPr>
+      <w:r>
+        <w:rPr>
+          <w:rFonts w:ascii="Times New Roman" w:hAnsi="Times New Roman" w:cs="Times New Roman"/>
+          <w:color w:val="A6A6A6" w:themeColor="background1" w:themeShade="A6"/>
+        </w:rPr>
+        <w:t xml:space="preserve">AI emerged in the 1950s. </w:t>
+      </w:r>
+      <w:r>
+        <w:rPr>
+          <w:rFonts w:ascii="Times New Roman" w:hAnsi="Times New Roman" w:cs="Times New Roman"/>
+          <w:color w:val="A6A6A6" w:themeColor="background1" w:themeShade="A6"/>
+        </w:rPr>
+        <w:fldChar w:fldCharType="begin"/>
+      </w:r>
+      <w:r>
+        <w:rPr>
+          <w:rFonts w:ascii="Times New Roman" w:hAnsi="Times New Roman" w:cs="Times New Roman"/>
+          <w:color w:val="A6A6A6" w:themeColor="background1" w:themeShade="A6"/>
+        </w:rPr>
+        <w:instrText xml:space="preserve"> REF _Ref146384219 \r \h </w:instrText>
+      </w:r>
+      <w:r>
+        <w:rPr>
+          <w:rFonts w:ascii="Times New Roman" w:hAnsi="Times New Roman" w:cs="Times New Roman"/>
+          <w:color w:val="A6A6A6" w:themeColor="background1" w:themeShade="A6"/>
+        </w:rPr>
+      </w:r>
+      <w:r>
+        <w:rPr>
+          <w:rFonts w:ascii="Times New Roman" w:hAnsi="Times New Roman" w:cs="Times New Roman"/>
+          <w:color w:val="A6A6A6" w:themeColor="background1" w:themeShade="A6"/>
+        </w:rPr>
+        <w:fldChar w:fldCharType="separate"/>
+      </w:r>
+      <w:r>
+        <w:rPr>
+          <w:rFonts w:ascii="Times New Roman" w:hAnsi="Times New Roman" w:cs="Times New Roman"/>
+          <w:color w:val="A6A6A6" w:themeColor="background1" w:themeShade="A6"/>
+        </w:rPr>
+        <w:t>[1]</w:t>
+      </w:r>
+      <w:r>
+        <w:rPr>
+          <w:rFonts w:ascii="Times New Roman" w:hAnsi="Times New Roman" w:cs="Times New Roman"/>
+          <w:color w:val="A6A6A6" w:themeColor="background1" w:themeShade="A6"/>
+        </w:rPr>
+        <w:fldChar w:fldCharType="end"/>
+      </w:r>
+    </w:p>
+    <w:p>
+      <w:pPr>
+        <w:pStyle w:val="ListParagraph"/>
+        <w:numPr>
+          <w:ilvl w:val="2"/>
+          <w:numId w:val="2"/>
+        </w:numPr>
+        <w:rPr>
+          <w:rFonts w:ascii="Times New Roman" w:hAnsi="Times New Roman" w:cs="Times New Roman"/>
+          <w:color w:val="A6A6A6" w:themeColor="background1" w:themeShade="A6"/>
+        </w:rPr>
+      </w:pPr>
+      <w:r>
+        <w:rPr>
+          <w:rFonts w:ascii="Times New Roman" w:hAnsi="Times New Roman" w:cs="Times New Roman"/>
+          <w:color w:val="A6A6A6" w:themeColor="background1" w:themeShade="A6"/>
+        </w:rPr>
+        <w:t xml:space="preserve">“Further developments led to the emergence of machine learning and deep learning” </w:t>
+      </w:r>
+      <w:r>
+        <w:rPr>
+          <w:rFonts w:ascii="Times New Roman" w:hAnsi="Times New Roman" w:cs="Times New Roman"/>
+          <w:color w:val="A6A6A6" w:themeColor="background1" w:themeShade="A6"/>
+        </w:rPr>
+        <w:fldChar w:fldCharType="begin"/>
+      </w:r>
+      <w:r>
+        <w:rPr>
+          <w:rFonts w:ascii="Times New Roman" w:hAnsi="Times New Roman" w:cs="Times New Roman"/>
+          <w:color w:val="A6A6A6" w:themeColor="background1" w:themeShade="A6"/>
+        </w:rPr>
+        <w:instrText xml:space="preserve"> REF _Ref146384219 \r \h </w:instrText>
+      </w:r>
+      <w:r>
+        <w:rPr>
+          <w:rFonts w:ascii="Times New Roman" w:hAnsi="Times New Roman" w:cs="Times New Roman"/>
+          <w:color w:val="A6A6A6" w:themeColor="background1" w:themeShade="A6"/>
+        </w:rPr>
+      </w:r>
+      <w:r>
+        <w:rPr>
+          <w:rFonts w:ascii="Times New Roman" w:hAnsi="Times New Roman" w:cs="Times New Roman"/>
+          <w:color w:val="A6A6A6" w:themeColor="background1" w:themeShade="A6"/>
+        </w:rPr>
+        <w:fldChar w:fldCharType="separate"/>
+      </w:r>
+      <w:r>
+        <w:rPr>
+          <w:rFonts w:ascii="Times New Roman" w:hAnsi="Times New Roman" w:cs="Times New Roman"/>
+          <w:color w:val="A6A6A6" w:themeColor="background1" w:themeShade="A6"/>
+        </w:rPr>
+        <w:t>[1]</w:t>
+      </w:r>
+      <w:r>
+        <w:rPr>
+          <w:rFonts w:ascii="Times New Roman" w:hAnsi="Times New Roman" w:cs="Times New Roman"/>
+          <w:color w:val="A6A6A6" w:themeColor="background1" w:themeShade="A6"/>
+        </w:rPr>
+        <w:fldChar w:fldCharType="end"/>
+      </w:r>
+    </w:p>
+    <w:p>
+      <w:pPr>
+        <w:pStyle w:val="ListParagraph"/>
+        <w:numPr>
+          <w:ilvl w:val="2"/>
+          <w:numId w:val="2"/>
+        </w:numPr>
+        <w:rPr>
+          <w:rFonts w:ascii="Times New Roman" w:hAnsi="Times New Roman" w:cs="Times New Roman"/>
+          <w:color w:val="A6A6A6" w:themeColor="background1" w:themeShade="A6"/>
+        </w:rPr>
+      </w:pPr>
+      <w:r>
+        <w:rPr>
+          <w:rFonts w:ascii="Times New Roman" w:hAnsi="Times New Roman" w:cs="Times New Roman"/>
+          <w:color w:val="A6A6A6" w:themeColor="background1" w:themeShade="A6"/>
+        </w:rPr>
+        <w:t xml:space="preserve">“complex tasks that include learning, planning, problem solving, decision making, and face/speech recognition” </w:t>
+      </w:r>
+      <w:r>
+        <w:rPr>
+          <w:rFonts w:ascii="Times New Roman" w:hAnsi="Times New Roman" w:cs="Times New Roman"/>
+          <w:color w:val="A6A6A6" w:themeColor="background1" w:themeShade="A6"/>
+        </w:rPr>
+        <w:fldChar w:fldCharType="begin"/>
+      </w:r>
+      <w:r>
+        <w:rPr>
+          <w:rFonts w:ascii="Times New Roman" w:hAnsi="Times New Roman" w:cs="Times New Roman"/>
+          <w:color w:val="A6A6A6" w:themeColor="background1" w:themeShade="A6"/>
+        </w:rPr>
+        <w:instrText xml:space="preserve"> REF _Ref146384219 \r \h </w:instrText>
+      </w:r>
+      <w:r>
+        <w:rPr>
+          <w:rFonts w:ascii="Times New Roman" w:hAnsi="Times New Roman" w:cs="Times New Roman"/>
+          <w:color w:val="A6A6A6" w:themeColor="background1" w:themeShade="A6"/>
+        </w:rPr>
+      </w:r>
+      <w:r>
+        <w:rPr>
+          <w:rFonts w:ascii="Times New Roman" w:hAnsi="Times New Roman" w:cs="Times New Roman"/>
+          <w:color w:val="A6A6A6" w:themeColor="background1" w:themeShade="A6"/>
+        </w:rPr>
+        <w:fldChar w:fldCharType="separate"/>
+      </w:r>
+      <w:r>
+        <w:rPr>
+          <w:rFonts w:ascii="Times New Roman" w:hAnsi="Times New Roman" w:cs="Times New Roman"/>
+          <w:color w:val="A6A6A6" w:themeColor="background1" w:themeShade="A6"/>
+        </w:rPr>
+        <w:t>[1]</w:t>
+      </w:r>
+      <w:r>
+        <w:rPr>
+          <w:rFonts w:ascii="Times New Roman" w:hAnsi="Times New Roman" w:cs="Times New Roman"/>
+          <w:color w:val="A6A6A6" w:themeColor="background1" w:themeShade="A6"/>
+        </w:rPr>
+        <w:fldChar w:fldCharType="end"/>
+      </w:r>
+    </w:p>
+    <w:p>
+      <w:pPr>
+        <w:pStyle w:val="ListParagraph"/>
+        <w:numPr>
+          <w:ilvl w:val="1"/>
+          <w:numId w:val="2"/>
+        </w:numPr>
+        <w:rPr>
+          <w:rFonts w:ascii="Times New Roman" w:hAnsi="Times New Roman" w:cs="Times New Roman"/>
+          <w:color w:val="A6A6A6" w:themeColor="background1" w:themeShade="A6"/>
+        </w:rPr>
+      </w:pPr>
+      <w:r>
+        <w:rPr>
+          <w:rFonts w:ascii="Times New Roman" w:hAnsi="Times New Roman" w:cs="Times New Roman"/>
+          <w:color w:val="A6A6A6" w:themeColor="background1" w:themeShade="A6"/>
+        </w:rPr>
+        <w:t>Overview of Machine Learning</w:t>
+      </w:r>
+    </w:p>
+    <w:p>
+      <w:pPr>
+        <w:pStyle w:val="ListParagraph"/>
+        <w:numPr>
+          <w:ilvl w:val="2"/>
+          <w:numId w:val="2"/>
+        </w:numPr>
+        <w:rPr>
+          <w:rFonts w:ascii="Times New Roman" w:hAnsi="Times New Roman" w:cs="Times New Roman"/>
+          <w:color w:val="A6A6A6" w:themeColor="background1" w:themeShade="A6"/>
+        </w:rPr>
+      </w:pPr>
+      <w:r>
+        <w:rPr>
+          <w:rFonts w:ascii="Times New Roman" w:hAnsi="Times New Roman" w:cs="Times New Roman"/>
+          <w:color w:val="A6A6A6" w:themeColor="background1" w:themeShade="A6"/>
+        </w:rPr>
+        <w:t>Deep Learning</w:t>
+      </w:r>
+    </w:p>
+    <w:p>
+      <w:pPr>
+        <w:pStyle w:val="ListParagraph"/>
+        <w:numPr>
+          <w:ilvl w:val="1"/>
+          <w:numId w:val="2"/>
+        </w:numPr>
+        <w:rPr>
+          <w:rFonts w:ascii="Times New Roman" w:hAnsi="Times New Roman" w:cs="Times New Roman"/>
+          <w:color w:val="A6A6A6" w:themeColor="background1" w:themeShade="A6"/>
+        </w:rPr>
+      </w:pPr>
+      <w:r>
+        <w:rPr>
+          <w:rFonts w:ascii="Times New Roman" w:hAnsi="Times New Roman" w:cs="Times New Roman"/>
+          <w:color w:val="A6A6A6" w:themeColor="background1" w:themeShade="A6"/>
+        </w:rPr>
+        <w:t>Examine Ethical Considerations</w:t>
+      </w:r>
+    </w:p>
+    <w:p>
+      <w:pPr>
+        <w:pStyle w:val="ListParagraph"/>
+        <w:numPr>
+          <w:ilvl w:val="2"/>
+          <w:numId w:val="2"/>
+        </w:numPr>
+        <w:rPr>
+          <w:rFonts w:ascii="Times New Roman" w:hAnsi="Times New Roman" w:cs="Times New Roman"/>
+          <w:color w:val="A6A6A6" w:themeColor="background1" w:themeShade="A6"/>
+        </w:rPr>
+      </w:pPr>
+      <w:r>
+        <w:rPr>
+          <w:rFonts w:ascii="Times New Roman" w:hAnsi="Times New Roman" w:cs="Times New Roman"/>
+          <w:color w:val="A6A6A6" w:themeColor="background1" w:themeShade="A6"/>
+        </w:rPr>
+        <w:t>Discuss Ethical challenges</w:t>
+      </w:r>
+    </w:p>
+    <w:p>
+      <w:pPr>
+        <w:pStyle w:val="ListParagraph"/>
+        <w:numPr>
+          <w:ilvl w:val="2"/>
+          <w:numId w:val="2"/>
+        </w:numPr>
+        <w:rPr>
+          <w:rFonts w:ascii="Times New Roman" w:hAnsi="Times New Roman" w:cs="Times New Roman"/>
+          <w:color w:val="A6A6A6" w:themeColor="background1" w:themeShade="A6"/>
+        </w:rPr>
+      </w:pPr>
+      <w:r>
+        <w:rPr>
+          <w:rFonts w:ascii="Times New Roman" w:hAnsi="Times New Roman" w:cs="Times New Roman"/>
+          <w:color w:val="A6A6A6" w:themeColor="background1" w:themeShade="A6"/>
+        </w:rPr>
+        <w:t>Responsible/ lawful use of AI for security assessments</w:t>
+      </w:r>
+    </w:p>
+    <w:p>
+      <w:pPr>
+        <w:pStyle w:val="ListParagraph"/>
+        <w:numPr>
+          <w:ilvl w:val="1"/>
+          <w:numId w:val="2"/>
+        </w:numPr>
+        <w:rPr>
+          <w:rFonts w:ascii="Times New Roman" w:hAnsi="Times New Roman" w:cs="Times New Roman"/>
+          <w:color w:val="A6A6A6" w:themeColor="background1" w:themeShade="A6"/>
+        </w:rPr>
+      </w:pPr>
+      <w:r>
+        <w:rPr>
+          <w:rFonts w:ascii="Times New Roman" w:hAnsi="Times New Roman" w:cs="Times New Roman"/>
+          <w:color w:val="A6A6A6" w:themeColor="background1" w:themeShade="A6"/>
+        </w:rPr>
+        <w:t>Key concepts and terminology</w:t>
+      </w:r>
+    </w:p>
+    <w:p>
+      <w:pPr>
+        <w:pStyle w:val="ListParagraph"/>
+        <w:numPr>
+          <w:ilvl w:val="2"/>
+          <w:numId w:val="2"/>
+        </w:numPr>
+        <w:rPr>
+          <w:rFonts w:ascii="Times New Roman" w:hAnsi="Times New Roman" w:cs="Times New Roman"/>
+          <w:color w:val="A6A6A6" w:themeColor="background1" w:themeShade="A6"/>
+        </w:rPr>
+      </w:pPr>
+      <w:r>
+        <w:rPr>
+          <w:rFonts w:ascii="Times New Roman" w:hAnsi="Times New Roman" w:cs="Times New Roman"/>
+          <w:color w:val="A6A6A6" w:themeColor="background1" w:themeShade="A6"/>
+        </w:rPr>
+        <w:t>threats, vulnerability, exploits, AI, penetration testing, Machine Learning …</w:t>
+      </w:r>
+    </w:p>
+    <w:p>
+      <w:pPr>
+        <w:pStyle w:val="ListParagraph"/>
+        <w:numPr>
+          <w:ilvl w:val="2"/>
+          <w:numId w:val="2"/>
+        </w:numPr>
+        <w:rPr>
+          <w:rFonts w:ascii="Times New Roman" w:hAnsi="Times New Roman" w:cs="Times New Roman"/>
+          <w:color w:val="A6A6A6" w:themeColor="background1" w:themeShade="A6"/>
+        </w:rPr>
+      </w:pPr>
+      <w:r>
+        <w:rPr>
+          <w:rFonts w:ascii="Times New Roman" w:hAnsi="Times New Roman" w:cs="Times New Roman"/>
+          <w:color w:val="A6A6A6" w:themeColor="background1" w:themeShade="A6"/>
+        </w:rPr>
+        <w:t>“</w:t>
+      </w:r>
+      <w:r>
+        <w:rPr>
+          <w:rFonts w:ascii="Times New Roman" w:hAnsi="Times New Roman" w:cs="Times New Roman"/>
+          <w:color w:val="A6A6A6" w:themeColor="background1" w:themeShade="A6"/>
+        </w:rPr>
+        <w:t>Neural networks are modeled after the human</w:t>
+      </w:r>
+      <w:r>
+        <w:rPr>
+          <w:rFonts w:ascii="Times New Roman" w:hAnsi="Times New Roman" w:cs="Times New Roman"/>
+          <w:color w:val="A6A6A6" w:themeColor="background1" w:themeShade="A6"/>
+        </w:rPr>
+        <w:t xml:space="preserve"> </w:t>
+      </w:r>
+      <w:r>
+        <w:rPr>
+          <w:rFonts w:ascii="Times New Roman" w:hAnsi="Times New Roman" w:cs="Times New Roman"/>
+          <w:color w:val="A6A6A6" w:themeColor="background1" w:themeShade="A6"/>
+        </w:rPr>
+        <w:t>brain. While a brain uses neurons and synapses to process data, neural networks use layers of nodes</w:t>
+      </w:r>
+      <w:r>
+        <w:rPr>
+          <w:rFonts w:ascii="Times New Roman" w:hAnsi="Times New Roman" w:cs="Times New Roman"/>
+          <w:color w:val="A6A6A6" w:themeColor="background1" w:themeShade="A6"/>
+        </w:rPr>
+        <w:t xml:space="preserve"> </w:t>
+      </w:r>
+      <w:r>
+        <w:rPr>
+          <w:rFonts w:ascii="Times New Roman" w:hAnsi="Times New Roman" w:cs="Times New Roman"/>
+          <w:color w:val="A6A6A6" w:themeColor="background1" w:themeShade="A6"/>
+        </w:rPr>
+        <w:t>with directed connections</w:t>
+      </w:r>
+      <w:r>
+        <w:rPr>
+          <w:rFonts w:ascii="Times New Roman" w:hAnsi="Times New Roman" w:cs="Times New Roman"/>
+          <w:color w:val="A6A6A6" w:themeColor="background1" w:themeShade="A6"/>
+        </w:rPr>
+        <w:t>”</w:t>
+      </w:r>
+    </w:p>
+    <w:p>
+      <w:pPr>
+        <w:pStyle w:val="Heading3"/>
+        <w:numPr>
           <w:ilvl w:val="0"/>
-          <w:numId w:val="2"/>
-        </w:numPr>
-        <w:rPr>
-          <w:rFonts w:ascii="Times New Roman" w:hAnsi="Times New Roman" w:cs="Times New Roman"/>
-        </w:rPr>
-      </w:pPr>
-      <w:r>
-        <w:rPr>
-          <w:rFonts w:ascii="Times New Roman" w:hAnsi="Times New Roman" w:cs="Times New Roman"/>
-        </w:rPr>
-        <w:t>Overview of Penetration Testing</w:t>
+          <w:numId w:val="19"/>
+        </w:numPr>
+        <w:ind w:left="720" w:hanging="360"/>
+        <w:rPr>
+          <w:b w:val="0"/>
+          <w:bCs w:val="0"/>
+        </w:rPr>
+      </w:pPr>
+      <w:r>
+        <w:rPr>
+          <w:b w:val="0"/>
+          <w:bCs w:val="0"/>
+        </w:rPr>
+        <w:t>Practical Exercise</w:t>
+      </w:r>
+      <w:r>
+        <w:rPr>
+          <w:b w:val="0"/>
+          <w:bCs w:val="0"/>
+        </w:rPr>
+        <w:t xml:space="preserve">: </w:t>
       </w:r>
     </w:p>
     <w:p>
@@ -85,7 +666,171 @@
         <w:rPr>
           <w:rFonts w:ascii="Times New Roman" w:hAnsi="Times New Roman" w:cs="Times New Roman"/>
         </w:rPr>
-        <w:t>Introduction</w:t>
+        <w:t xml:space="preserve">Review of ML and </w:t>
+      </w:r>
+      <w:proofErr w:type="spellStart"/>
+      <w:r>
+        <w:rPr>
+          <w:rFonts w:ascii="Times New Roman" w:hAnsi="Times New Roman" w:cs="Times New Roman"/>
+        </w:rPr>
+        <w:t>Nueral</w:t>
+      </w:r>
+      <w:proofErr w:type="spellEnd"/>
+      <w:r>
+        <w:rPr>
+          <w:rFonts w:ascii="Times New Roman" w:hAnsi="Times New Roman" w:cs="Times New Roman"/>
+        </w:rPr>
+        <w:t xml:space="preserve"> Networks</w:t>
+      </w:r>
+    </w:p>
+    <w:p>
+      <w:pPr>
+        <w:pStyle w:val="ListParagraph"/>
+        <w:numPr>
+          <w:ilvl w:val="1"/>
+          <w:numId w:val="2"/>
+        </w:numPr>
+        <w:rPr>
+          <w:rFonts w:ascii="Times New Roman" w:hAnsi="Times New Roman" w:cs="Times New Roman"/>
+        </w:rPr>
+      </w:pPr>
+      <w:proofErr w:type="spellStart"/>
+      <w:r>
+        <w:rPr>
+          <w:rFonts w:ascii="Times New Roman" w:hAnsi="Times New Roman" w:cs="Times New Roman"/>
+        </w:rPr>
+        <w:t>CarLab</w:t>
+      </w:r>
+      <w:proofErr w:type="spellEnd"/>
+      <w:r>
+        <w:rPr>
+          <w:rFonts w:ascii="Times New Roman" w:hAnsi="Times New Roman" w:cs="Times New Roman"/>
+        </w:rPr>
+        <w:t xml:space="preserve"> self-driving car simulator</w:t>
+      </w:r>
+    </w:p>
+    <w:p>
+      <w:pPr>
+        <w:pStyle w:val="ListParagraph"/>
+        <w:numPr>
+          <w:ilvl w:val="1"/>
+          <w:numId w:val="2"/>
+        </w:numPr>
+        <w:rPr>
+          <w:rFonts w:ascii="Times New Roman" w:hAnsi="Times New Roman" w:cs="Times New Roman"/>
+        </w:rPr>
+      </w:pPr>
+      <w:r>
+        <w:rPr>
+          <w:rFonts w:ascii="Times New Roman" w:hAnsi="Times New Roman" w:cs="Times New Roman"/>
+        </w:rPr>
+        <w:t xml:space="preserve">Lab 3 </w:t>
+      </w:r>
+      <w:hyperlink r:id="rId8" w:history="1">
+        <w:r>
+          <w:rPr>
+            <w:rStyle w:val="Hyperlink"/>
+            <w:rFonts w:ascii="Times New Roman" w:hAnsi="Times New Roman" w:cs="Times New Roman"/>
+          </w:rPr>
+          <w:t>https://oercommons.org/courses/hands-on-ai-projects-for-the-classroom-a-guide-for-computer-science-teachers</w:t>
+        </w:r>
+      </w:hyperlink>
+    </w:p>
+    <w:p>
+      <w:pPr>
+        <w:pStyle w:val="ListParagraph"/>
+        <w:numPr>
+          <w:ilvl w:val="1"/>
+          <w:numId w:val="2"/>
+        </w:numPr>
+        <w:rPr>
+          <w:rFonts w:ascii="Times New Roman" w:hAnsi="Times New Roman" w:cs="Times New Roman"/>
+        </w:rPr>
+      </w:pPr>
+      <w:r>
+        <w:rPr>
+          <w:rFonts w:ascii="Times New Roman" w:hAnsi="Times New Roman" w:cs="Times New Roman"/>
+        </w:rPr>
+        <w:t xml:space="preserve">Give Intro and let them test it for homework </w:t>
+      </w:r>
+    </w:p>
+    <w:p>
+      <w:pPr>
+        <w:pStyle w:val="ListParagraph"/>
+        <w:numPr>
+          <w:ilvl w:val="0"/>
+          <w:numId w:val="2"/>
+        </w:numPr>
+        <w:rPr>
+          <w:rFonts w:ascii="Times New Roman" w:hAnsi="Times New Roman" w:cs="Times New Roman"/>
+          <w:color w:val="A6A6A6" w:themeColor="background1" w:themeShade="A6"/>
+        </w:rPr>
+      </w:pPr>
+    </w:p>
+    <w:p>
+      <w:pPr>
+        <w:pStyle w:val="Heading2"/>
+      </w:pPr>
+      <w:r>
+        <w:lastRenderedPageBreak/>
+        <w:t>Gathering Information and Reconnaissance with AI</w:t>
+      </w:r>
+    </w:p>
+    <w:p>
+      <w:pPr>
+        <w:pStyle w:val="Heading3"/>
+        <w:numPr>
+          <w:ilvl w:val="0"/>
+          <w:numId w:val="19"/>
+        </w:numPr>
+        <w:ind w:left="720" w:hanging="360"/>
+        <w:rPr>
+          <w:b w:val="0"/>
+          <w:bCs w:val="0"/>
+        </w:rPr>
+      </w:pPr>
+      <w:r>
+        <w:rPr>
+          <w:b w:val="0"/>
+          <w:bCs w:val="0"/>
+        </w:rPr>
+        <w:t>Module Outline</w:t>
+      </w:r>
+    </w:p>
+    <w:p>
+      <w:pPr>
+        <w:pStyle w:val="ListParagraph"/>
+        <w:numPr>
+          <w:ilvl w:val="1"/>
+          <w:numId w:val="2"/>
+        </w:numPr>
+        <w:rPr>
+          <w:rFonts w:ascii="Times New Roman" w:hAnsi="Times New Roman" w:cs="Times New Roman"/>
+        </w:rPr>
+      </w:pPr>
+      <w:r>
+        <w:rPr>
+          <w:rFonts w:ascii="Times New Roman" w:hAnsi="Times New Roman" w:cs="Times New Roman"/>
+        </w:rPr>
+        <w:t xml:space="preserve">Introduction to Phase 1: Gathering Information </w:t>
+      </w:r>
+    </w:p>
+    <w:p>
+      <w:pPr>
+        <w:pStyle w:val="ListParagraph"/>
+        <w:numPr>
+          <w:ilvl w:val="1"/>
+          <w:numId w:val="2"/>
+        </w:numPr>
+        <w:rPr>
+          <w:rFonts w:ascii="Times New Roman" w:hAnsi="Times New Roman" w:cs="Times New Roman"/>
+        </w:rPr>
+      </w:pPr>
+      <w:r>
+        <w:rPr>
+          <w:rFonts w:ascii="Times New Roman" w:hAnsi="Times New Roman" w:cs="Times New Roman"/>
+        </w:rPr>
+        <w:t>Use of AI-Driven Tools for Information Gathering</w:t>
       </w:r>
     </w:p>
     <w:p>
@@ -103,80 +848,21 @@
         <w:rPr>
           <w:rFonts w:ascii="Times New Roman" w:hAnsi="Times New Roman" w:cs="Times New Roman"/>
         </w:rPr>
-        <w:t>“</w:t>
-      </w:r>
-      <w:r>
-        <w:rPr>
-          <w:rFonts w:ascii="Times New Roman" w:hAnsi="Times New Roman" w:cs="Times New Roman"/>
-        </w:rPr>
-        <w:t>Penetration testing (</w:t>
+        <w:t xml:space="preserve">Shodan and </w:t>
       </w:r>
       <w:proofErr w:type="spellStart"/>
       <w:r>
         <w:rPr>
           <w:rFonts w:ascii="Times New Roman" w:hAnsi="Times New Roman" w:cs="Times New Roman"/>
         </w:rPr>
-        <w:t>pentest</w:t>
+        <w:t>Censys</w:t>
       </w:r>
       <w:proofErr w:type="spellEnd"/>
       <w:r>
         <w:rPr>
           <w:rFonts w:ascii="Times New Roman" w:hAnsi="Times New Roman" w:cs="Times New Roman"/>
         </w:rPr>
-        <w:t>) has long been one way to prevent security breaches by mimicking black hat hackers to expose possible exploits and vulnerabilities.</w:t>
-      </w:r>
-      <w:r>
-        <w:rPr>
-          <w:rFonts w:ascii="Times New Roman" w:hAnsi="Times New Roman" w:cs="Times New Roman"/>
-        </w:rPr>
-        <w:t>”</w:t>
-      </w:r>
-      <w:r>
-        <w:rPr>
-          <w:rFonts w:ascii="Times New Roman" w:hAnsi="Times New Roman" w:cs="Times New Roman"/>
-        </w:rPr>
-        <w:fldChar w:fldCharType="begin"/>
-      </w:r>
-      <w:r>
-        <w:rPr>
-          <w:rFonts w:ascii="Times New Roman" w:hAnsi="Times New Roman" w:cs="Times New Roman"/>
-        </w:rPr>
-        <w:instrText xml:space="preserve"> REF _Ref146384219 \r \h </w:instrText>
-      </w:r>
-      <w:r>
-        <w:rPr>
-          <w:rFonts w:ascii="Times New Roman" w:hAnsi="Times New Roman" w:cs="Times New Roman"/>
-        </w:rPr>
-      </w:r>
-      <w:r>
-        <w:rPr>
-          <w:rFonts w:ascii="Times New Roman" w:hAnsi="Times New Roman" w:cs="Times New Roman"/>
-        </w:rPr>
-        <w:fldChar w:fldCharType="separate"/>
-      </w:r>
-      <w:r>
-        <w:rPr>
-          <w:rFonts w:ascii="Times New Roman" w:hAnsi="Times New Roman" w:cs="Times New Roman"/>
-        </w:rPr>
-        <w:t>[</w:t>
-      </w:r>
-      <w:r>
-        <w:rPr>
-          <w:rFonts w:ascii="Times New Roman" w:hAnsi="Times New Roman" w:cs="Times New Roman"/>
-        </w:rPr>
-        <w:t>1</w:t>
-      </w:r>
-      <w:r>
-        <w:rPr>
-          <w:rFonts w:ascii="Times New Roman" w:hAnsi="Times New Roman" w:cs="Times New Roman"/>
-        </w:rPr>
-        <w:t>]</w:t>
-      </w:r>
-      <w:r>
-        <w:rPr>
-          <w:rFonts w:ascii="Times New Roman" w:hAnsi="Times New Roman" w:cs="Times New Roman"/>
-        </w:rPr>
-        <w:fldChar w:fldCharType="end"/>
+        <w:t xml:space="preserve"> (“Asset Discovery”)</w:t>
       </w:r>
     </w:p>
     <w:p>
@@ -194,25 +880,46 @@
         <w:rPr>
           <w:rFonts w:ascii="Times New Roman" w:hAnsi="Times New Roman" w:cs="Times New Roman"/>
         </w:rPr>
-        <w:t>Pentest steps/phases</w:t>
-      </w:r>
-    </w:p>
-    <w:p>
-      <w:pPr>
-        <w:pStyle w:val="ListParagraph"/>
+        <w:t>Machine Learning in Data Collection and Analysis</w:t>
+      </w:r>
+    </w:p>
+    <w:p>
+      <w:pPr>
+        <w:pStyle w:val="ListParagraph"/>
+        <w:numPr>
+          <w:ilvl w:val="1"/>
+          <w:numId w:val="2"/>
+        </w:numPr>
+        <w:rPr>
+          <w:rFonts w:ascii="Times New Roman" w:hAnsi="Times New Roman" w:cs="Times New Roman"/>
+        </w:rPr>
+      </w:pPr>
+      <w:r>
+        <w:rPr>
+          <w:rFonts w:ascii="Times New Roman" w:hAnsi="Times New Roman" w:cs="Times New Roman"/>
+        </w:rPr>
+        <w:t>Ethical Considerations in Information Gathering</w:t>
+      </w:r>
+    </w:p>
+    <w:p>
+      <w:pPr>
+        <w:pStyle w:val="Heading3"/>
         <w:numPr>
           <w:ilvl w:val="0"/>
-          <w:numId w:val="2"/>
-        </w:numPr>
-        <w:rPr>
-          <w:rFonts w:ascii="Times New Roman" w:hAnsi="Times New Roman" w:cs="Times New Roman"/>
-        </w:rPr>
-      </w:pPr>
-      <w:r>
-        <w:rPr>
-          <w:rFonts w:ascii="Times New Roman" w:hAnsi="Times New Roman" w:cs="Times New Roman"/>
-        </w:rPr>
-        <w:t>Overview of AI</w:t>
+          <w:numId w:val="19"/>
+        </w:numPr>
+        <w:ind w:left="720" w:hanging="360"/>
+        <w:rPr>
+          <w:b w:val="0"/>
+          <w:bCs w:val="0"/>
+        </w:rPr>
+      </w:pPr>
+      <w:r>
+        <w:rPr>
+          <w:b w:val="0"/>
+          <w:bCs w:val="0"/>
+        </w:rPr>
+        <w:t xml:space="preserve">Demonstration: </w:t>
       </w:r>
     </w:p>
     <w:p>
@@ -230,468 +937,7 @@
         <w:rPr>
           <w:rFonts w:ascii="Times New Roman" w:hAnsi="Times New Roman" w:cs="Times New Roman"/>
         </w:rPr>
-        <w:t>AI emerge</w:t>
-      </w:r>
-      <w:r>
-        <w:rPr>
-          <w:rFonts w:ascii="Times New Roman" w:hAnsi="Times New Roman" w:cs="Times New Roman"/>
-        </w:rPr>
-        <w:t>d</w:t>
-      </w:r>
-      <w:r>
-        <w:rPr>
-          <w:rFonts w:ascii="Times New Roman" w:hAnsi="Times New Roman" w:cs="Times New Roman"/>
-        </w:rPr>
-        <w:t xml:space="preserve"> in the 1950s. </w:t>
-      </w:r>
-      <w:r>
-        <w:rPr>
-          <w:rFonts w:ascii="Times New Roman" w:hAnsi="Times New Roman" w:cs="Times New Roman"/>
-        </w:rPr>
-        <w:fldChar w:fldCharType="begin"/>
-      </w:r>
-      <w:r>
-        <w:rPr>
-          <w:rFonts w:ascii="Times New Roman" w:hAnsi="Times New Roman" w:cs="Times New Roman"/>
-        </w:rPr>
-        <w:instrText xml:space="preserve"> REF _Ref146384219 \r \h </w:instrText>
-      </w:r>
-      <w:r>
-        <w:rPr>
-          <w:rFonts w:ascii="Times New Roman" w:hAnsi="Times New Roman" w:cs="Times New Roman"/>
-        </w:rPr>
-      </w:r>
-      <w:r>
-        <w:rPr>
-          <w:rFonts w:ascii="Times New Roman" w:hAnsi="Times New Roman" w:cs="Times New Roman"/>
-        </w:rPr>
-        <w:fldChar w:fldCharType="separate"/>
-      </w:r>
-      <w:r>
-        <w:rPr>
-          <w:rFonts w:ascii="Times New Roman" w:hAnsi="Times New Roman" w:cs="Times New Roman"/>
-        </w:rPr>
-        <w:t>[1]</w:t>
-      </w:r>
-      <w:r>
-        <w:rPr>
-          <w:rFonts w:ascii="Times New Roman" w:hAnsi="Times New Roman" w:cs="Times New Roman"/>
-        </w:rPr>
-        <w:fldChar w:fldCharType="end"/>
-      </w:r>
-    </w:p>
-    <w:p>
-      <w:pPr>
-        <w:pStyle w:val="ListParagraph"/>
-        <w:numPr>
-          <w:ilvl w:val="1"/>
-          <w:numId w:val="2"/>
-        </w:numPr>
-        <w:rPr>
-          <w:rFonts w:ascii="Times New Roman" w:hAnsi="Times New Roman" w:cs="Times New Roman"/>
-        </w:rPr>
-      </w:pPr>
-      <w:r>
-        <w:rPr>
-          <w:rFonts w:ascii="Times New Roman" w:hAnsi="Times New Roman" w:cs="Times New Roman"/>
-        </w:rPr>
-        <w:t>“</w:t>
-      </w:r>
-      <w:r>
-        <w:rPr>
-          <w:rFonts w:ascii="Times New Roman" w:hAnsi="Times New Roman" w:cs="Times New Roman"/>
-        </w:rPr>
-        <w:t>Further developments led to the emergence of machine learning and deep learning</w:t>
-      </w:r>
-      <w:r>
-        <w:rPr>
-          <w:rFonts w:ascii="Times New Roman" w:hAnsi="Times New Roman" w:cs="Times New Roman"/>
-        </w:rPr>
-        <w:t>”</w:t>
-      </w:r>
-      <w:r>
-        <w:rPr>
-          <w:rFonts w:ascii="Times New Roman" w:hAnsi="Times New Roman" w:cs="Times New Roman"/>
-        </w:rPr>
-        <w:t xml:space="preserve"> </w:t>
-      </w:r>
-      <w:r>
-        <w:rPr>
-          <w:rFonts w:ascii="Times New Roman" w:hAnsi="Times New Roman" w:cs="Times New Roman"/>
-        </w:rPr>
-        <w:fldChar w:fldCharType="begin"/>
-      </w:r>
-      <w:r>
-        <w:rPr>
-          <w:rFonts w:ascii="Times New Roman" w:hAnsi="Times New Roman" w:cs="Times New Roman"/>
-        </w:rPr>
-        <w:instrText xml:space="preserve"> REF _Ref146384219 \r \h </w:instrText>
-      </w:r>
-      <w:r>
-        <w:rPr>
-          <w:rFonts w:ascii="Times New Roman" w:hAnsi="Times New Roman" w:cs="Times New Roman"/>
-        </w:rPr>
-      </w:r>
-      <w:r>
-        <w:rPr>
-          <w:rFonts w:ascii="Times New Roman" w:hAnsi="Times New Roman" w:cs="Times New Roman"/>
-        </w:rPr>
-        <w:fldChar w:fldCharType="separate"/>
-      </w:r>
-      <w:r>
-        <w:rPr>
-          <w:rFonts w:ascii="Times New Roman" w:hAnsi="Times New Roman" w:cs="Times New Roman"/>
-        </w:rPr>
-        <w:t>[1]</w:t>
-      </w:r>
-      <w:r>
-        <w:rPr>
-          <w:rFonts w:ascii="Times New Roman" w:hAnsi="Times New Roman" w:cs="Times New Roman"/>
-        </w:rPr>
-        <w:fldChar w:fldCharType="end"/>
-      </w:r>
-    </w:p>
-    <w:p>
-      <w:pPr>
-        <w:pStyle w:val="ListParagraph"/>
-        <w:numPr>
-          <w:ilvl w:val="1"/>
-          <w:numId w:val="2"/>
-        </w:numPr>
-        <w:rPr>
-          <w:rFonts w:ascii="Times New Roman" w:hAnsi="Times New Roman" w:cs="Times New Roman"/>
-        </w:rPr>
-      </w:pPr>
-      <w:r>
-        <w:rPr>
-          <w:rFonts w:ascii="Times New Roman" w:hAnsi="Times New Roman" w:cs="Times New Roman"/>
-        </w:rPr>
-        <w:t>“</w:t>
-      </w:r>
-      <w:proofErr w:type="gramStart"/>
-      <w:r>
-        <w:rPr>
-          <w:rFonts w:ascii="Times New Roman" w:hAnsi="Times New Roman" w:cs="Times New Roman"/>
-        </w:rPr>
-        <w:t>complex</w:t>
-      </w:r>
-      <w:proofErr w:type="gramEnd"/>
-      <w:r>
-        <w:rPr>
-          <w:rFonts w:ascii="Times New Roman" w:hAnsi="Times New Roman" w:cs="Times New Roman"/>
-        </w:rPr>
-        <w:t xml:space="preserve"> tasks that include learning, planning, problem solving, decision making, and face/speech recognition</w:t>
-      </w:r>
-      <w:r>
-        <w:rPr>
-          <w:rFonts w:ascii="Times New Roman" w:hAnsi="Times New Roman" w:cs="Times New Roman"/>
-        </w:rPr>
-        <w:t>”</w:t>
-      </w:r>
-      <w:r>
-        <w:rPr>
-          <w:rFonts w:ascii="Times New Roman" w:hAnsi="Times New Roman" w:cs="Times New Roman"/>
-        </w:rPr>
-        <w:t xml:space="preserve"> </w:t>
-      </w:r>
-      <w:r>
-        <w:rPr>
-          <w:rFonts w:ascii="Times New Roman" w:hAnsi="Times New Roman" w:cs="Times New Roman"/>
-        </w:rPr>
-        <w:fldChar w:fldCharType="begin"/>
-      </w:r>
-      <w:r>
-        <w:rPr>
-          <w:rFonts w:ascii="Times New Roman" w:hAnsi="Times New Roman" w:cs="Times New Roman"/>
-        </w:rPr>
-        <w:instrText xml:space="preserve"> REF _Ref146384219 \r \h </w:instrText>
-      </w:r>
-      <w:r>
-        <w:rPr>
-          <w:rFonts w:ascii="Times New Roman" w:hAnsi="Times New Roman" w:cs="Times New Roman"/>
-        </w:rPr>
-      </w:r>
-      <w:r>
-        <w:rPr>
-          <w:rFonts w:ascii="Times New Roman" w:hAnsi="Times New Roman" w:cs="Times New Roman"/>
-        </w:rPr>
-        <w:fldChar w:fldCharType="separate"/>
-      </w:r>
-      <w:r>
-        <w:rPr>
-          <w:rFonts w:ascii="Times New Roman" w:hAnsi="Times New Roman" w:cs="Times New Roman"/>
-        </w:rPr>
-        <w:t>[1]</w:t>
-      </w:r>
-      <w:r>
-        <w:rPr>
-          <w:rFonts w:ascii="Times New Roman" w:hAnsi="Times New Roman" w:cs="Times New Roman"/>
-        </w:rPr>
-        <w:fldChar w:fldCharType="end"/>
-      </w:r>
-    </w:p>
-    <w:p>
-      <w:pPr>
-        <w:pStyle w:val="ListParagraph"/>
-        <w:numPr>
-          <w:ilvl w:val="0"/>
-          <w:numId w:val="2"/>
-        </w:numPr>
-        <w:rPr>
-          <w:rFonts w:ascii="Times New Roman" w:hAnsi="Times New Roman" w:cs="Times New Roman"/>
-        </w:rPr>
-      </w:pPr>
-      <w:r>
-        <w:rPr>
-          <w:rFonts w:ascii="Times New Roman" w:hAnsi="Times New Roman" w:cs="Times New Roman"/>
-        </w:rPr>
-        <w:t>Overview of Machine Learning</w:t>
-      </w:r>
-    </w:p>
-    <w:p>
-      <w:pPr>
-        <w:pStyle w:val="ListParagraph"/>
-        <w:numPr>
-          <w:ilvl w:val="1"/>
-          <w:numId w:val="2"/>
-        </w:numPr>
-        <w:rPr>
-          <w:rFonts w:ascii="Times New Roman" w:hAnsi="Times New Roman" w:cs="Times New Roman"/>
-        </w:rPr>
-      </w:pPr>
-      <w:r>
-        <w:rPr>
-          <w:rFonts w:ascii="Times New Roman" w:hAnsi="Times New Roman" w:cs="Times New Roman"/>
-        </w:rPr>
-        <w:t>Deep Learning</w:t>
-      </w:r>
-    </w:p>
-    <w:p>
-      <w:pPr>
-        <w:pStyle w:val="ListParagraph"/>
-        <w:numPr>
-          <w:ilvl w:val="0"/>
-          <w:numId w:val="2"/>
-        </w:numPr>
-        <w:rPr>
-          <w:rFonts w:ascii="Times New Roman" w:hAnsi="Times New Roman" w:cs="Times New Roman"/>
-        </w:rPr>
-      </w:pPr>
-      <w:r>
-        <w:rPr>
-          <w:rFonts w:ascii="Times New Roman" w:hAnsi="Times New Roman" w:cs="Times New Roman"/>
-        </w:rPr>
-        <w:t>Examine Ethical Considerations</w:t>
-      </w:r>
-    </w:p>
-    <w:p>
-      <w:pPr>
-        <w:pStyle w:val="ListParagraph"/>
-        <w:numPr>
-          <w:ilvl w:val="1"/>
-          <w:numId w:val="2"/>
-        </w:numPr>
-        <w:rPr>
-          <w:rFonts w:ascii="Times New Roman" w:hAnsi="Times New Roman" w:cs="Times New Roman"/>
-        </w:rPr>
-      </w:pPr>
-      <w:r>
-        <w:rPr>
-          <w:rFonts w:ascii="Times New Roman" w:hAnsi="Times New Roman" w:cs="Times New Roman"/>
-        </w:rPr>
-        <w:t xml:space="preserve">Discuss Ethical </w:t>
-      </w:r>
-      <w:proofErr w:type="gramStart"/>
-      <w:r>
-        <w:rPr>
-          <w:rFonts w:ascii="Times New Roman" w:hAnsi="Times New Roman" w:cs="Times New Roman"/>
-        </w:rPr>
-        <w:t>challenges</w:t>
-      </w:r>
-      <w:proofErr w:type="gramEnd"/>
-    </w:p>
-    <w:p>
-      <w:pPr>
-        <w:pStyle w:val="ListParagraph"/>
-        <w:numPr>
-          <w:ilvl w:val="1"/>
-          <w:numId w:val="2"/>
-        </w:numPr>
-        <w:rPr>
-          <w:rFonts w:ascii="Times New Roman" w:hAnsi="Times New Roman" w:cs="Times New Roman"/>
-        </w:rPr>
-      </w:pPr>
-      <w:r>
-        <w:rPr>
-          <w:rFonts w:ascii="Times New Roman" w:hAnsi="Times New Roman" w:cs="Times New Roman"/>
-        </w:rPr>
-        <w:t>Responsible/ lawful use of AI for security assessments</w:t>
-      </w:r>
-    </w:p>
-    <w:p>
-      <w:pPr>
-        <w:pStyle w:val="ListParagraph"/>
-        <w:numPr>
-          <w:ilvl w:val="0"/>
-          <w:numId w:val="2"/>
-        </w:numPr>
-        <w:rPr>
-          <w:rFonts w:ascii="Times New Roman" w:hAnsi="Times New Roman" w:cs="Times New Roman"/>
-        </w:rPr>
-      </w:pPr>
-      <w:r>
-        <w:rPr>
-          <w:rFonts w:ascii="Times New Roman" w:hAnsi="Times New Roman" w:cs="Times New Roman"/>
-        </w:rPr>
-        <w:t>Key concepts and terminology</w:t>
-      </w:r>
-    </w:p>
-    <w:p>
-      <w:pPr>
-        <w:pStyle w:val="ListParagraph"/>
-        <w:numPr>
-          <w:ilvl w:val="1"/>
-          <w:numId w:val="2"/>
-        </w:numPr>
-        <w:rPr>
-          <w:rFonts w:ascii="Times New Roman" w:hAnsi="Times New Roman" w:cs="Times New Roman"/>
-        </w:rPr>
-      </w:pPr>
-      <w:r>
-        <w:rPr>
-          <w:rFonts w:ascii="Times New Roman" w:hAnsi="Times New Roman" w:cs="Times New Roman"/>
-        </w:rPr>
-        <w:t>threats, vulnerability, exploits, AI, penetration testing, Machine Learning …</w:t>
-      </w:r>
-    </w:p>
-    <w:p>
-      <w:pPr>
-        <w:pStyle w:val="Heading2"/>
-      </w:pPr>
-      <w:r>
-        <w:t>Gathering Information and Reconnaissance with AI</w:t>
-      </w:r>
-    </w:p>
-    <w:p>
-      <w:pPr>
-        <w:pStyle w:val="ListParagraph"/>
-        <w:numPr>
-          <w:ilvl w:val="0"/>
-          <w:numId w:val="2"/>
-        </w:numPr>
-        <w:rPr>
-          <w:rFonts w:ascii="Times New Roman" w:hAnsi="Times New Roman" w:cs="Times New Roman"/>
-        </w:rPr>
-      </w:pPr>
-      <w:r>
-        <w:rPr>
-          <w:rFonts w:ascii="Times New Roman" w:hAnsi="Times New Roman" w:cs="Times New Roman"/>
-        </w:rPr>
-        <w:t xml:space="preserve">Introduction to Phase 1: Gathering Information </w:t>
-      </w:r>
-    </w:p>
-    <w:p>
-      <w:pPr>
-        <w:pStyle w:val="ListParagraph"/>
-        <w:numPr>
-          <w:ilvl w:val="0"/>
-          <w:numId w:val="2"/>
-        </w:numPr>
-        <w:rPr>
-          <w:rFonts w:ascii="Times New Roman" w:hAnsi="Times New Roman" w:cs="Times New Roman"/>
-        </w:rPr>
-      </w:pPr>
-      <w:r>
-        <w:rPr>
-          <w:rFonts w:ascii="Times New Roman" w:hAnsi="Times New Roman" w:cs="Times New Roman"/>
-        </w:rPr>
-        <w:t>Use of AI-Driven Tools for Information Gathering</w:t>
-      </w:r>
-    </w:p>
-    <w:p>
-      <w:pPr>
-        <w:pStyle w:val="ListParagraph"/>
-        <w:numPr>
-          <w:ilvl w:val="1"/>
-          <w:numId w:val="2"/>
-        </w:numPr>
-        <w:rPr>
-          <w:rFonts w:ascii="Times New Roman" w:hAnsi="Times New Roman" w:cs="Times New Roman"/>
-        </w:rPr>
-      </w:pPr>
-      <w:r>
-        <w:rPr>
-          <w:rFonts w:ascii="Times New Roman" w:hAnsi="Times New Roman" w:cs="Times New Roman"/>
-        </w:rPr>
-        <w:t xml:space="preserve">Shodan and </w:t>
-      </w:r>
-      <w:proofErr w:type="spellStart"/>
-      <w:r>
-        <w:rPr>
-          <w:rFonts w:ascii="Times New Roman" w:hAnsi="Times New Roman" w:cs="Times New Roman"/>
-        </w:rPr>
-        <w:t>Censys</w:t>
-      </w:r>
-      <w:proofErr w:type="spellEnd"/>
-      <w:r>
-        <w:rPr>
-          <w:rFonts w:ascii="Times New Roman" w:hAnsi="Times New Roman" w:cs="Times New Roman"/>
-        </w:rPr>
-        <w:t xml:space="preserve"> (“Asset Discovery”)</w:t>
-      </w:r>
-    </w:p>
-    <w:p>
-      <w:pPr>
-        <w:pStyle w:val="ListParagraph"/>
-        <w:numPr>
-          <w:ilvl w:val="0"/>
-          <w:numId w:val="2"/>
-        </w:numPr>
-        <w:rPr>
-          <w:rFonts w:ascii="Times New Roman" w:hAnsi="Times New Roman" w:cs="Times New Roman"/>
-        </w:rPr>
-      </w:pPr>
-      <w:r>
-        <w:rPr>
-          <w:rFonts w:ascii="Times New Roman" w:hAnsi="Times New Roman" w:cs="Times New Roman"/>
-        </w:rPr>
-        <w:t>Machine Learning in Data Collection and Analysis</w:t>
-      </w:r>
-    </w:p>
-    <w:p>
-      <w:pPr>
-        <w:pStyle w:val="ListParagraph"/>
-        <w:numPr>
-          <w:ilvl w:val="0"/>
-          <w:numId w:val="2"/>
-        </w:numPr>
-        <w:rPr>
-          <w:rFonts w:ascii="Times New Roman" w:hAnsi="Times New Roman" w:cs="Times New Roman"/>
-        </w:rPr>
-      </w:pPr>
-      <w:r>
-        <w:rPr>
-          <w:rFonts w:ascii="Times New Roman" w:hAnsi="Times New Roman" w:cs="Times New Roman"/>
-        </w:rPr>
-        <w:t>Ethical Considerations in Information Gathering</w:t>
-      </w:r>
-    </w:p>
-    <w:p>
-      <w:pPr>
-        <w:pStyle w:val="ListParagraph"/>
-        <w:numPr>
-          <w:ilvl w:val="0"/>
-          <w:numId w:val="2"/>
-        </w:numPr>
-        <w:rPr>
-          <w:rFonts w:ascii="Times New Roman" w:hAnsi="Times New Roman" w:cs="Times New Roman"/>
-        </w:rPr>
-      </w:pPr>
-      <w:r>
-        <w:rPr>
-          <w:rFonts w:ascii="Times New Roman" w:hAnsi="Times New Roman" w:cs="Times New Roman"/>
-        </w:rPr>
-        <w:t>Demonstration: Gathering Information with AI</w:t>
+        <w:t>Gathering Information with AI</w:t>
       </w:r>
     </w:p>
     <w:p/>
@@ -716,453 +962,600 @@
           <w:sz w:val="20"/>
           <w:szCs w:val="20"/>
         </w:rPr>
-        <w:t xml:space="preserve">Module 2, consisting of "Scanning and Vulnerability Assessment with ML" and "Exploiting and AI-Enhanced Techniques," focuses on utilizing Machine Learning (ML) in the context of vulnerability </w:t>
-      </w:r>
-      <w:r>
+        <w:t>Module 2, consisting of "Scanning and Vulnerability Assessment with ML" and "Exploiting and AI-Enhanced Techniques," focuses on utilizing Machine Learning (ML) in the context of vulnerability assessment during penetration testing. This module offers participants an in-depth exploration of Penetration Testing Phases 2, Scanning and Phase, and 3, Exploitation. By highlighting the role of AI and ML in these critical phases, participants will learn about AI-powered vulnerability scanners, data collection and preprocessing techniques, exploit development with ML, and practical vulnerability assessment exercises.</w:t>
+      </w:r>
+    </w:p>
+    <w:p>
+      <w:pPr>
+        <w:pStyle w:val="Heading2"/>
+      </w:pPr>
+      <w:r>
+        <w:t>Scanning and Vulnerability Assessment with ML</w:t>
+      </w:r>
+    </w:p>
+    <w:p>
+      <w:pPr>
+        <w:pStyle w:val="Heading3"/>
+        <w:numPr>
+          <w:ilvl w:val="0"/>
+          <w:numId w:val="19"/>
+        </w:numPr>
+        <w:ind w:left="720" w:hanging="360"/>
+        <w:rPr>
+          <w:b w:val="0"/>
+          <w:bCs w:val="0"/>
+        </w:rPr>
+      </w:pPr>
+      <w:r>
+        <w:rPr>
+          <w:b w:val="0"/>
+          <w:bCs w:val="0"/>
+        </w:rPr>
+        <w:t>Module Outline</w:t>
+      </w:r>
+    </w:p>
+    <w:p>
+      <w:pPr>
+        <w:pStyle w:val="ListParagraph"/>
+        <w:numPr>
+          <w:ilvl w:val="1"/>
+          <w:numId w:val="2"/>
+        </w:numPr>
+        <w:rPr>
+          <w:rFonts w:ascii="Times New Roman" w:hAnsi="Times New Roman" w:cs="Times New Roman"/>
+        </w:rPr>
+      </w:pPr>
+      <w:r>
+        <w:rPr>
+          <w:rFonts w:ascii="Times New Roman" w:hAnsi="Times New Roman" w:cs="Times New Roman"/>
+        </w:rPr>
+        <w:t>Introduction to Phase 2: Scanning</w:t>
+      </w:r>
+    </w:p>
+    <w:p>
+      <w:pPr>
+        <w:pStyle w:val="ListParagraph"/>
+        <w:numPr>
+          <w:ilvl w:val="1"/>
+          <w:numId w:val="2"/>
+        </w:numPr>
+        <w:rPr>
+          <w:rFonts w:ascii="Times New Roman" w:hAnsi="Times New Roman" w:cs="Times New Roman"/>
+        </w:rPr>
+      </w:pPr>
+      <w:r>
+        <w:rPr>
+          <w:rFonts w:ascii="Times New Roman" w:hAnsi="Times New Roman" w:cs="Times New Roman"/>
+        </w:rPr>
+        <w:t>Using Machine Learning for Vulnerability Assessment</w:t>
+      </w:r>
+    </w:p>
+    <w:p>
+      <w:pPr>
+        <w:pStyle w:val="ListParagraph"/>
+        <w:numPr>
+          <w:ilvl w:val="1"/>
+          <w:numId w:val="2"/>
+        </w:numPr>
+        <w:rPr>
+          <w:rFonts w:ascii="Times New Roman" w:hAnsi="Times New Roman" w:cs="Times New Roman"/>
+        </w:rPr>
+      </w:pPr>
+      <w:r>
+        <w:rPr>
+          <w:rFonts w:ascii="Times New Roman" w:hAnsi="Times New Roman" w:cs="Times New Roman"/>
+        </w:rPr>
+        <w:t>AI-Powered Vulnerability Scanners</w:t>
+      </w:r>
+    </w:p>
+    <w:p>
+      <w:pPr>
+        <w:pStyle w:val="ListParagraph"/>
+        <w:numPr>
+          <w:ilvl w:val="1"/>
+          <w:numId w:val="2"/>
+        </w:numPr>
+        <w:rPr>
+          <w:rFonts w:ascii="Times New Roman" w:hAnsi="Times New Roman" w:cs="Times New Roman"/>
+        </w:rPr>
+      </w:pPr>
+      <w:r>
+        <w:rPr>
+          <w:rFonts w:ascii="Times New Roman" w:hAnsi="Times New Roman" w:cs="Times New Roman"/>
+        </w:rPr>
+        <w:t>Data Collection and Preprocessing for ML</w:t>
+      </w:r>
+    </w:p>
+    <w:p>
+      <w:pPr>
+        <w:pStyle w:val="ListParagraph"/>
+        <w:numPr>
+          <w:ilvl w:val="2"/>
+          <w:numId w:val="2"/>
+        </w:numPr>
+        <w:rPr>
+          <w:rFonts w:ascii="Times New Roman" w:hAnsi="Times New Roman" w:cs="Times New Roman"/>
+        </w:rPr>
+      </w:pPr>
+      <w:r>
+        <w:rPr>
+          <w:rFonts w:ascii="Times New Roman" w:hAnsi="Times New Roman" w:cs="Times New Roman"/>
+        </w:rPr>
+        <w:t>NLP</w:t>
+      </w:r>
+    </w:p>
+    <w:p>
+      <w:pPr>
+        <w:pStyle w:val="Heading3"/>
+        <w:numPr>
+          <w:ilvl w:val="0"/>
+          <w:numId w:val="19"/>
+        </w:numPr>
+        <w:ind w:left="720" w:hanging="360"/>
+        <w:rPr>
+          <w:b w:val="0"/>
+          <w:bCs w:val="0"/>
+        </w:rPr>
+      </w:pPr>
+      <w:r>
+        <w:rPr>
+          <w:b w:val="0"/>
+          <w:bCs w:val="0"/>
+        </w:rPr>
+        <w:t>Practical Exercise</w:t>
+      </w:r>
+    </w:p>
+    <w:p>
+      <w:pPr>
+        <w:pStyle w:val="ListParagraph"/>
+        <w:numPr>
+          <w:ilvl w:val="1"/>
+          <w:numId w:val="2"/>
+        </w:numPr>
+        <w:rPr>
+          <w:rFonts w:ascii="Times New Roman" w:hAnsi="Times New Roman" w:cs="Times New Roman"/>
+        </w:rPr>
+      </w:pPr>
+      <w:r>
+        <w:rPr>
+          <w:rFonts w:ascii="Times New Roman" w:hAnsi="Times New Roman" w:cs="Times New Roman"/>
+        </w:rPr>
+        <w:t>Vulnerability Assessment with ML</w:t>
+      </w:r>
+    </w:p>
+    <w:p>
+      <w:pPr>
+        <w:pStyle w:val="Heading2"/>
+      </w:pPr>
+      <w:r>
+        <w:t>Exploiting and AI-Enhanced Techniques</w:t>
+      </w:r>
+    </w:p>
+    <w:p>
+      <w:pPr>
+        <w:pStyle w:val="Heading3"/>
+        <w:numPr>
+          <w:ilvl w:val="0"/>
+          <w:numId w:val="19"/>
+        </w:numPr>
+        <w:ind w:left="720" w:hanging="360"/>
+        <w:rPr>
+          <w:b w:val="0"/>
+          <w:bCs w:val="0"/>
+        </w:rPr>
+      </w:pPr>
+      <w:r>
+        <w:rPr>
+          <w:b w:val="0"/>
+          <w:bCs w:val="0"/>
+        </w:rPr>
+        <w:t>Module Outline</w:t>
+      </w:r>
+    </w:p>
+    <w:p>
+      <w:pPr>
+        <w:pStyle w:val="ListParagraph"/>
+        <w:numPr>
+          <w:ilvl w:val="1"/>
+          <w:numId w:val="2"/>
+        </w:numPr>
+        <w:rPr>
+          <w:rFonts w:ascii="Times New Roman" w:hAnsi="Times New Roman" w:cs="Times New Roman"/>
+        </w:rPr>
+      </w:pPr>
+      <w:r>
+        <w:rPr>
+          <w:rFonts w:ascii="Times New Roman" w:hAnsi="Times New Roman" w:cs="Times New Roman"/>
+        </w:rPr>
+        <w:t>Introduction to Phase 3: Exploitation</w:t>
+      </w:r>
+    </w:p>
+    <w:p>
+      <w:pPr>
+        <w:pStyle w:val="ListParagraph"/>
+        <w:numPr>
+          <w:ilvl w:val="1"/>
+          <w:numId w:val="2"/>
+        </w:numPr>
+        <w:rPr>
+          <w:rFonts w:ascii="Times New Roman" w:hAnsi="Times New Roman" w:cs="Times New Roman"/>
+        </w:rPr>
+      </w:pPr>
+      <w:r>
+        <w:rPr>
+          <w:rFonts w:ascii="Times New Roman" w:hAnsi="Times New Roman" w:cs="Times New Roman"/>
+        </w:rPr>
+        <w:t>AI-Driven Exploitation Tools and Frameworks</w:t>
+      </w:r>
+    </w:p>
+    <w:p>
+      <w:pPr>
+        <w:pStyle w:val="ListParagraph"/>
+        <w:numPr>
+          <w:ilvl w:val="1"/>
+          <w:numId w:val="2"/>
+        </w:numPr>
+        <w:rPr>
+          <w:rFonts w:ascii="Times New Roman" w:hAnsi="Times New Roman" w:cs="Times New Roman"/>
+        </w:rPr>
+      </w:pPr>
+      <w:r>
+        <w:rPr>
+          <w:rFonts w:ascii="Times New Roman" w:hAnsi="Times New Roman" w:cs="Times New Roman"/>
+        </w:rPr>
+        <w:t>Machine Learning for Exploit Development</w:t>
+      </w:r>
+    </w:p>
+    <w:p>
+      <w:pPr>
+        <w:pStyle w:val="ListParagraph"/>
+        <w:numPr>
+          <w:ilvl w:val="1"/>
+          <w:numId w:val="2"/>
+        </w:numPr>
+        <w:rPr>
+          <w:rFonts w:ascii="Times New Roman" w:hAnsi="Times New Roman" w:cs="Times New Roman"/>
+        </w:rPr>
+      </w:pPr>
+      <w:r>
+        <w:rPr>
+          <w:rFonts w:ascii="Times New Roman" w:hAnsi="Times New Roman" w:cs="Times New Roman"/>
+        </w:rPr>
+        <w:t>Real-World Examples of AI-Enhanced Exploits</w:t>
+      </w:r>
+    </w:p>
+    <w:p>
+      <w:pPr>
+        <w:pStyle w:val="Heading3"/>
+        <w:numPr>
+          <w:ilvl w:val="0"/>
+          <w:numId w:val="19"/>
+        </w:numPr>
+        <w:ind w:left="720" w:hanging="360"/>
+        <w:rPr>
+          <w:b w:val="0"/>
+          <w:bCs w:val="0"/>
+        </w:rPr>
+      </w:pPr>
+      <w:r>
+        <w:rPr>
+          <w:rFonts w:ascii="Times New Roman" w:hAnsi="Times New Roman" w:cs="Times New Roman"/>
+          <w:b w:val="0"/>
+          <w:bCs w:val="0"/>
+        </w:rPr>
+        <w:t>Demonstration</w:t>
+      </w:r>
+    </w:p>
+    <w:p>
+      <w:pPr>
+        <w:pStyle w:val="ListParagraph"/>
+        <w:numPr>
+          <w:ilvl w:val="1"/>
+          <w:numId w:val="2"/>
+        </w:numPr>
+        <w:rPr>
+          <w:rFonts w:ascii="Times New Roman" w:hAnsi="Times New Roman" w:cs="Times New Roman"/>
+        </w:rPr>
+      </w:pPr>
+      <w:r>
+        <w:rPr>
+          <w:rFonts w:ascii="Times New Roman" w:hAnsi="Times New Roman" w:cs="Times New Roman"/>
+        </w:rPr>
+        <w:t>AI-Powered Exploitation</w:t>
+      </w:r>
+    </w:p>
+    <w:p>
+      <w:pPr>
+        <w:pStyle w:val="Heading1"/>
+      </w:pPr>
+      <w:r>
+        <w:lastRenderedPageBreak/>
+        <w:t>Post-Exploitation AI and ML Techniques</w:t>
+      </w:r>
+    </w:p>
+    <w:p>
+      <w:pPr>
+        <w:pStyle w:val="Subtitle"/>
         <w:rPr>
           <w:sz w:val="20"/>
           <w:szCs w:val="20"/>
         </w:rPr>
-        <w:lastRenderedPageBreak/>
-        <w:t>assessment during penetration testing. This module offers participants an in-depth exploration of Penetration Testing Phases 2, Scanning and Phase, and 3, Exploitation. By highlighting the role of AI and ML in these critical phases, participants will learn about AI-powered vulnerability scanners, data collection and preprocessing techniques, exploit development with ML, and practical vulnerability assessment exercises.</w:t>
-      </w:r>
-    </w:p>
-    <w:p>
-      <w:pPr>
-        <w:pStyle w:val="Heading2"/>
-      </w:pPr>
-      <w:r>
-        <w:t>Scanning and Vulnerability Assessment with ML</w:t>
-      </w:r>
-    </w:p>
-    <w:p>
-      <w:pPr>
-        <w:pStyle w:val="ListParagraph"/>
-        <w:numPr>
-          <w:ilvl w:val="0"/>
-          <w:numId w:val="2"/>
-        </w:numPr>
-        <w:rPr>
-          <w:rFonts w:ascii="Times New Roman" w:hAnsi="Times New Roman" w:cs="Times New Roman"/>
-        </w:rPr>
-      </w:pPr>
-      <w:r>
-        <w:rPr>
-          <w:rFonts w:ascii="Times New Roman" w:hAnsi="Times New Roman" w:cs="Times New Roman"/>
-        </w:rPr>
-        <w:t>Introduction to Phase 2: Scanning</w:t>
-      </w:r>
-    </w:p>
-    <w:p>
-      <w:pPr>
-        <w:pStyle w:val="ListParagraph"/>
-        <w:numPr>
-          <w:ilvl w:val="0"/>
-          <w:numId w:val="2"/>
-        </w:numPr>
-        <w:rPr>
-          <w:rFonts w:ascii="Times New Roman" w:hAnsi="Times New Roman" w:cs="Times New Roman"/>
-        </w:rPr>
-      </w:pPr>
-      <w:r>
-        <w:rPr>
-          <w:rFonts w:ascii="Times New Roman" w:hAnsi="Times New Roman" w:cs="Times New Roman"/>
-        </w:rPr>
-        <w:t>Using Machine Learning for Vulnerability Assessment</w:t>
-      </w:r>
-    </w:p>
-    <w:p>
-      <w:pPr>
-        <w:pStyle w:val="ListParagraph"/>
-        <w:numPr>
-          <w:ilvl w:val="0"/>
-          <w:numId w:val="2"/>
-        </w:numPr>
-        <w:rPr>
-          <w:rFonts w:ascii="Times New Roman" w:hAnsi="Times New Roman" w:cs="Times New Roman"/>
-        </w:rPr>
-      </w:pPr>
-      <w:r>
-        <w:rPr>
-          <w:rFonts w:ascii="Times New Roman" w:hAnsi="Times New Roman" w:cs="Times New Roman"/>
-        </w:rPr>
-        <w:t>AI-Powered Vulnerability Scanners</w:t>
-      </w:r>
-    </w:p>
-    <w:p>
-      <w:pPr>
-        <w:pStyle w:val="ListParagraph"/>
-        <w:numPr>
-          <w:ilvl w:val="0"/>
-          <w:numId w:val="2"/>
-        </w:numPr>
-        <w:rPr>
-          <w:rFonts w:ascii="Times New Roman" w:hAnsi="Times New Roman" w:cs="Times New Roman"/>
-        </w:rPr>
-      </w:pPr>
-      <w:r>
-        <w:rPr>
-          <w:rFonts w:ascii="Times New Roman" w:hAnsi="Times New Roman" w:cs="Times New Roman"/>
-        </w:rPr>
-        <w:t>Data Collection and Preprocessing for ML</w:t>
-      </w:r>
-    </w:p>
-    <w:p>
-      <w:pPr>
-        <w:pStyle w:val="ListParagraph"/>
-        <w:numPr>
-          <w:ilvl w:val="1"/>
-          <w:numId w:val="2"/>
-        </w:numPr>
-        <w:rPr>
-          <w:rFonts w:ascii="Times New Roman" w:hAnsi="Times New Roman" w:cs="Times New Roman"/>
-        </w:rPr>
-      </w:pPr>
-      <w:r>
-        <w:rPr>
-          <w:rFonts w:ascii="Times New Roman" w:hAnsi="Times New Roman" w:cs="Times New Roman"/>
-        </w:rPr>
-        <w:t>NLP</w:t>
-      </w:r>
-    </w:p>
-    <w:p>
-      <w:pPr>
-        <w:pStyle w:val="ListParagraph"/>
-        <w:numPr>
-          <w:ilvl w:val="0"/>
-          <w:numId w:val="2"/>
-        </w:numPr>
-        <w:rPr>
-          <w:rFonts w:ascii="Times New Roman" w:hAnsi="Times New Roman" w:cs="Times New Roman"/>
-        </w:rPr>
-      </w:pPr>
-      <w:r>
-        <w:rPr>
-          <w:rFonts w:ascii="Times New Roman" w:hAnsi="Times New Roman" w:cs="Times New Roman"/>
-        </w:rPr>
-        <w:t>Practical Exercise: Vulnerability Assessment with ML</w:t>
-      </w:r>
-    </w:p>
-    <w:p>
-      <w:pPr>
-        <w:pStyle w:val="Heading2"/>
-      </w:pPr>
-      <w:r>
-        <w:t>Exploiting and AI-Enhanced Techniques</w:t>
-      </w:r>
-    </w:p>
-    <w:p>
-      <w:pPr>
-        <w:pStyle w:val="ListParagraph"/>
-        <w:numPr>
-          <w:ilvl w:val="0"/>
-          <w:numId w:val="2"/>
-        </w:numPr>
-        <w:rPr>
-          <w:rFonts w:ascii="Times New Roman" w:hAnsi="Times New Roman" w:cs="Times New Roman"/>
-        </w:rPr>
-      </w:pPr>
-      <w:r>
-        <w:rPr>
-          <w:rFonts w:ascii="Times New Roman" w:hAnsi="Times New Roman" w:cs="Times New Roman"/>
-        </w:rPr>
-        <w:t>Introduction to Phase 3: Exploitation</w:t>
-      </w:r>
-    </w:p>
-    <w:p>
-      <w:pPr>
-        <w:pStyle w:val="ListParagraph"/>
-        <w:numPr>
-          <w:ilvl w:val="0"/>
-          <w:numId w:val="2"/>
-        </w:numPr>
-        <w:rPr>
-          <w:rFonts w:ascii="Times New Roman" w:hAnsi="Times New Roman" w:cs="Times New Roman"/>
-        </w:rPr>
-      </w:pPr>
-      <w:r>
-        <w:rPr>
-          <w:rFonts w:ascii="Times New Roman" w:hAnsi="Times New Roman" w:cs="Times New Roman"/>
-        </w:rPr>
-        <w:t>AI-Driven Exploitation Tools and Frameworks</w:t>
-      </w:r>
-    </w:p>
-    <w:p>
-      <w:pPr>
-        <w:pStyle w:val="ListParagraph"/>
-        <w:numPr>
-          <w:ilvl w:val="0"/>
-          <w:numId w:val="2"/>
-        </w:numPr>
-        <w:rPr>
-          <w:rFonts w:ascii="Times New Roman" w:hAnsi="Times New Roman" w:cs="Times New Roman"/>
-        </w:rPr>
-      </w:pPr>
-      <w:r>
-        <w:rPr>
-          <w:rFonts w:ascii="Times New Roman" w:hAnsi="Times New Roman" w:cs="Times New Roman"/>
-        </w:rPr>
-        <w:t>Machine Learning for Exploit Development</w:t>
-      </w:r>
-    </w:p>
-    <w:p>
-      <w:pPr>
-        <w:pStyle w:val="ListParagraph"/>
-        <w:numPr>
-          <w:ilvl w:val="0"/>
-          <w:numId w:val="2"/>
-        </w:numPr>
-        <w:rPr>
-          <w:rFonts w:ascii="Times New Roman" w:hAnsi="Times New Roman" w:cs="Times New Roman"/>
-        </w:rPr>
-      </w:pPr>
-      <w:r>
-        <w:rPr>
-          <w:rFonts w:ascii="Times New Roman" w:hAnsi="Times New Roman" w:cs="Times New Roman"/>
-        </w:rPr>
-        <w:t>Real-World Examples of AI-Enhanced Exploits</w:t>
-      </w:r>
-    </w:p>
-    <w:p>
-      <w:pPr>
-        <w:pStyle w:val="ListParagraph"/>
-        <w:numPr>
-          <w:ilvl w:val="0"/>
-          <w:numId w:val="2"/>
-        </w:numPr>
-        <w:rPr>
-          <w:rFonts w:ascii="Times New Roman" w:hAnsi="Times New Roman" w:cs="Times New Roman"/>
-        </w:rPr>
-      </w:pPr>
-      <w:r>
-        <w:rPr>
-          <w:rFonts w:ascii="Times New Roman" w:hAnsi="Times New Roman" w:cs="Times New Roman"/>
-        </w:rPr>
-        <w:t>Demonstration: AI-Powered Exploitation</w:t>
-      </w:r>
-    </w:p>
-    <w:p>
-      <w:pPr>
-        <w:pStyle w:val="Heading1"/>
-      </w:pPr>
-      <w:r>
-        <w:t>Post-Exploitation AI and ML Techniques</w:t>
-      </w:r>
-    </w:p>
-    <w:p>
-      <w:pPr>
-        <w:pStyle w:val="Subtitle"/>
+      </w:pPr>
+      <w:r>
         <w:rPr>
           <w:sz w:val="20"/>
           <w:szCs w:val="20"/>
         </w:rPr>
-      </w:pPr>
-      <w:r>
+        <w:t>Module 3, "Post-Exploitation AI and ML Techniques," delves into the advanced phases of penetration testing, Maintaining Connection, Covering Tracks, and Reporting. By highlighting the role of AI and ML in these critical post-exploitation phases, participants will gain insights into enhancing evasion techniques, streamlining reporting and documentation through AI-generated reports, and applying advanced AI-enhanced post-exploitation and privilege escalation strategies. This module equips participants with advanced skills and insights into the transformative power of AI and ML in post-exploitation scenarios, enhancing their ability to navigate and assess cybersecurity landscapes effectively.</w:t>
+      </w:r>
+    </w:p>
+    <w:p>
+      <w:pPr>
+        <w:pStyle w:val="Heading2"/>
+      </w:pPr>
+      <w:r>
+        <w:t>Maintaining Connection, Covering Tracks, and Reporting</w:t>
+      </w:r>
+    </w:p>
+    <w:p>
+      <w:pPr>
+        <w:pStyle w:val="Heading3"/>
+        <w:numPr>
+          <w:ilvl w:val="0"/>
+          <w:numId w:val="19"/>
+        </w:numPr>
+        <w:ind w:left="720" w:hanging="360"/>
+        <w:rPr>
+          <w:b w:val="0"/>
+          <w:bCs w:val="0"/>
+        </w:rPr>
+      </w:pPr>
+      <w:r>
+        <w:rPr>
+          <w:b w:val="0"/>
+          <w:bCs w:val="0"/>
+        </w:rPr>
+        <w:t>Module Outline</w:t>
+      </w:r>
+    </w:p>
+    <w:p>
+      <w:pPr>
+        <w:pStyle w:val="ListParagraph"/>
+        <w:numPr>
+          <w:ilvl w:val="1"/>
+          <w:numId w:val="2"/>
+        </w:numPr>
+        <w:rPr>
+          <w:rFonts w:ascii="Times New Roman" w:hAnsi="Times New Roman" w:cs="Times New Roman"/>
+        </w:rPr>
+      </w:pPr>
+      <w:r>
+        <w:rPr>
+          <w:rFonts w:ascii="Times New Roman" w:hAnsi="Times New Roman" w:cs="Times New Roman"/>
+        </w:rPr>
+        <w:t>Overview of Maintaining Connection and Covering Tracks</w:t>
+      </w:r>
+    </w:p>
+    <w:p>
+      <w:pPr>
+        <w:pStyle w:val="ListParagraph"/>
+        <w:numPr>
+          <w:ilvl w:val="1"/>
+          <w:numId w:val="2"/>
+        </w:numPr>
+        <w:rPr>
+          <w:rFonts w:ascii="Times New Roman" w:hAnsi="Times New Roman" w:cs="Times New Roman"/>
+        </w:rPr>
+      </w:pPr>
+      <w:r>
+        <w:rPr>
+          <w:rFonts w:ascii="Times New Roman" w:hAnsi="Times New Roman" w:cs="Times New Roman"/>
+        </w:rPr>
+        <w:t>Role of AI and ML in Evasion and Stealth Techniques</w:t>
+      </w:r>
+    </w:p>
+    <w:p>
+      <w:pPr>
+        <w:pStyle w:val="ListParagraph"/>
+        <w:numPr>
+          <w:ilvl w:val="1"/>
+          <w:numId w:val="2"/>
+        </w:numPr>
+        <w:rPr>
+          <w:rFonts w:ascii="Times New Roman" w:hAnsi="Times New Roman" w:cs="Times New Roman"/>
+        </w:rPr>
+      </w:pPr>
+      <w:r>
+        <w:rPr>
+          <w:rFonts w:ascii="Times New Roman" w:hAnsi="Times New Roman" w:cs="Times New Roman"/>
+        </w:rPr>
+        <w:t>Reporting and Documentation with AI-Generated Reports</w:t>
+      </w:r>
+    </w:p>
+    <w:p>
+      <w:pPr>
+        <w:pStyle w:val="Heading3"/>
+        <w:numPr>
+          <w:ilvl w:val="0"/>
+          <w:numId w:val="19"/>
+        </w:numPr>
+        <w:ind w:left="720" w:hanging="360"/>
+        <w:rPr>
+          <w:b w:val="0"/>
+          <w:bCs w:val="0"/>
+        </w:rPr>
+      </w:pPr>
+      <w:r>
+        <w:rPr>
+          <w:b w:val="0"/>
+          <w:bCs w:val="0"/>
+        </w:rPr>
+        <w:t>Practical Exercise</w:t>
+      </w:r>
+    </w:p>
+    <w:p>
+      <w:pPr>
+        <w:pStyle w:val="ListParagraph"/>
+        <w:numPr>
+          <w:ilvl w:val="1"/>
+          <w:numId w:val="2"/>
+        </w:numPr>
+        <w:rPr>
+          <w:rFonts w:ascii="Times New Roman" w:hAnsi="Times New Roman" w:cs="Times New Roman"/>
+        </w:rPr>
+      </w:pPr>
+      <w:r>
+        <w:rPr>
+          <w:rFonts w:ascii="Times New Roman" w:hAnsi="Times New Roman" w:cs="Times New Roman"/>
+        </w:rPr>
+        <w:t>Maintaining Connection and Covering Tracks with AI</w:t>
+      </w:r>
+    </w:p>
+    <w:p>
+      <w:pPr>
+        <w:pStyle w:val="Heading2"/>
+      </w:pPr>
+      <w:r>
+        <w:t>AI-Enhanced Post-Exploitation and Privilege Escalation</w:t>
+      </w:r>
+    </w:p>
+    <w:p>
+      <w:pPr>
+        <w:pStyle w:val="Heading3"/>
+        <w:numPr>
+          <w:ilvl w:val="0"/>
+          <w:numId w:val="19"/>
+        </w:numPr>
+        <w:ind w:left="720" w:hanging="360"/>
+        <w:rPr>
+          <w:b w:val="0"/>
+          <w:bCs w:val="0"/>
+        </w:rPr>
+      </w:pPr>
+      <w:r>
+        <w:rPr>
+          <w:b w:val="0"/>
+          <w:bCs w:val="0"/>
+        </w:rPr>
+        <w:t>Module Outline</w:t>
+      </w:r>
+    </w:p>
+    <w:p>
+      <w:pPr>
+        <w:pStyle w:val="ListParagraph"/>
+        <w:numPr>
+          <w:ilvl w:val="1"/>
+          <w:numId w:val="2"/>
+        </w:numPr>
+        <w:rPr>
+          <w:rFonts w:ascii="Times New Roman" w:hAnsi="Times New Roman" w:cs="Times New Roman"/>
+        </w:rPr>
+      </w:pPr>
+      <w:r>
+        <w:rPr>
+          <w:rFonts w:ascii="Times New Roman" w:hAnsi="Times New Roman" w:cs="Times New Roman"/>
+        </w:rPr>
+        <w:t>Techniques for Post-Exploitation with AI</w:t>
+      </w:r>
+    </w:p>
+    <w:p>
+      <w:pPr>
+        <w:pStyle w:val="ListParagraph"/>
+        <w:numPr>
+          <w:ilvl w:val="1"/>
+          <w:numId w:val="2"/>
+        </w:numPr>
+        <w:rPr>
+          <w:rFonts w:ascii="Times New Roman" w:hAnsi="Times New Roman" w:cs="Times New Roman"/>
+        </w:rPr>
+      </w:pPr>
+      <w:r>
+        <w:rPr>
+          <w:rFonts w:ascii="Times New Roman" w:hAnsi="Times New Roman" w:cs="Times New Roman"/>
+        </w:rPr>
+        <w:t>AI-Driven Privilege Escalation Strategies</w:t>
+      </w:r>
+    </w:p>
+    <w:p>
+      <w:pPr>
+        <w:pStyle w:val="ListParagraph"/>
+        <w:numPr>
+          <w:ilvl w:val="1"/>
+          <w:numId w:val="2"/>
+        </w:numPr>
+        <w:rPr>
+          <w:rFonts w:ascii="Times New Roman" w:hAnsi="Times New Roman" w:cs="Times New Roman"/>
+        </w:rPr>
+      </w:pPr>
+      <w:r>
+        <w:rPr>
+          <w:rFonts w:ascii="Times New Roman" w:hAnsi="Times New Roman" w:cs="Times New Roman"/>
+        </w:rPr>
+        <w:t>Realistic Scenario Simulations with AI</w:t>
+      </w:r>
+    </w:p>
+    <w:p>
+      <w:pPr>
+        <w:pStyle w:val="Heading3"/>
+        <w:numPr>
+          <w:ilvl w:val="0"/>
+          <w:numId w:val="19"/>
+        </w:numPr>
+        <w:ind w:left="720" w:hanging="360"/>
+        <w:rPr>
+          <w:b w:val="0"/>
+          <w:bCs w:val="0"/>
+        </w:rPr>
+      </w:pPr>
+      <w:r>
+        <w:rPr>
+          <w:rFonts w:ascii="Times New Roman" w:hAnsi="Times New Roman" w:cs="Times New Roman"/>
+          <w:b w:val="0"/>
+          <w:bCs w:val="0"/>
+        </w:rPr>
+        <w:t>Demonstration</w:t>
+      </w:r>
+    </w:p>
+    <w:p>
+      <w:pPr>
+        <w:pStyle w:val="ListParagraph"/>
+        <w:numPr>
+          <w:ilvl w:val="1"/>
+          <w:numId w:val="2"/>
+        </w:numPr>
+        <w:rPr>
+          <w:rFonts w:ascii="Times New Roman" w:hAnsi="Times New Roman" w:cs="Times New Roman"/>
+        </w:rPr>
+      </w:pPr>
+      <w:r>
+        <w:rPr>
+          <w:rFonts w:ascii="Times New Roman" w:hAnsi="Times New Roman" w:cs="Times New Roman"/>
+        </w:rPr>
+        <w:t>A</w:t>
+      </w:r>
+    </w:p>
+    <w:p>
+      <w:pPr>
+        <w:pStyle w:val="Heading1"/>
+      </w:pPr>
+      <w:r>
+        <w:t>Deep Learning and Advanced Techniques</w:t>
+      </w:r>
+    </w:p>
+    <w:p>
+      <w:pPr>
+        <w:pStyle w:val="Subtitle"/>
         <w:rPr>
           <w:sz w:val="20"/>
           <w:szCs w:val="20"/>
         </w:rPr>
-        <w:t>Module 3, "Post-Exploitation AI and ML Techniques," delves into the advanced phases of penetration testing, Maintaining Connection, Covering Tracks, and Reporting. By highlighting the role of AI and ML in these critical post-exploitation phases, participants will gain insights into enhancing evasion techniques, streamlining reporting and documentation through AI-generated reports, and applying advanced AI-enhanced post-exploitation and privilege escalation strategies. This module equips participants with advanced skills and insights into the transformative power of AI and ML in post-exploitation scenarios, enhancing their ability to navigate and assess cybersecurity landscapes effectively.</w:t>
-      </w:r>
-    </w:p>
-    <w:p>
-      <w:pPr>
-        <w:pStyle w:val="Heading2"/>
-      </w:pPr>
-      <w:r>
-        <w:t>Maintaining Connection, Covering Tracks, and Reporting</w:t>
-      </w:r>
-    </w:p>
-    <w:p>
-      <w:pPr>
-        <w:pStyle w:val="ListParagraph"/>
-        <w:numPr>
-          <w:ilvl w:val="0"/>
-          <w:numId w:val="2"/>
-        </w:numPr>
-        <w:rPr>
-          <w:rFonts w:ascii="Times New Roman" w:hAnsi="Times New Roman" w:cs="Times New Roman"/>
-        </w:rPr>
-      </w:pPr>
-      <w:r>
-        <w:rPr>
-          <w:rFonts w:ascii="Times New Roman" w:hAnsi="Times New Roman" w:cs="Times New Roman"/>
-        </w:rPr>
-        <w:t>Overview of Maintaining Connection and Covering Tracks</w:t>
-      </w:r>
-    </w:p>
-    <w:p>
-      <w:pPr>
-        <w:pStyle w:val="ListParagraph"/>
-        <w:numPr>
-          <w:ilvl w:val="0"/>
-          <w:numId w:val="2"/>
-        </w:numPr>
-        <w:rPr>
-          <w:rFonts w:ascii="Times New Roman" w:hAnsi="Times New Roman" w:cs="Times New Roman"/>
-        </w:rPr>
-      </w:pPr>
-      <w:r>
-        <w:rPr>
-          <w:rFonts w:ascii="Times New Roman" w:hAnsi="Times New Roman" w:cs="Times New Roman"/>
-        </w:rPr>
-        <w:t>Role of AI and ML in Evasion and Stealth Techniques</w:t>
-      </w:r>
-    </w:p>
-    <w:p>
-      <w:pPr>
-        <w:pStyle w:val="ListParagraph"/>
-        <w:numPr>
-          <w:ilvl w:val="0"/>
-          <w:numId w:val="2"/>
-        </w:numPr>
-        <w:rPr>
-          <w:rFonts w:ascii="Times New Roman" w:hAnsi="Times New Roman" w:cs="Times New Roman"/>
-        </w:rPr>
-      </w:pPr>
-      <w:r>
-        <w:rPr>
-          <w:rFonts w:ascii="Times New Roman" w:hAnsi="Times New Roman" w:cs="Times New Roman"/>
-        </w:rPr>
-        <w:t>Reporting and Documentation with AI-Generated Reports</w:t>
-      </w:r>
-    </w:p>
-    <w:p>
-      <w:pPr>
-        <w:pStyle w:val="ListParagraph"/>
-        <w:numPr>
-          <w:ilvl w:val="0"/>
-          <w:numId w:val="2"/>
-        </w:numPr>
-        <w:rPr>
-          <w:rFonts w:ascii="Times New Roman" w:hAnsi="Times New Roman" w:cs="Times New Roman"/>
-        </w:rPr>
-      </w:pPr>
-      <w:r>
-        <w:rPr>
-          <w:rFonts w:ascii="Times New Roman" w:hAnsi="Times New Roman" w:cs="Times New Roman"/>
-        </w:rPr>
-        <w:t xml:space="preserve">Practical Exercise: Maintaining Connection and Covering Tracks with AI </w:t>
-      </w:r>
-    </w:p>
-    <w:p>
-      <w:pPr>
-        <w:pStyle w:val="Heading2"/>
-      </w:pPr>
-      <w:r>
-        <w:t>AI-Enhanced Post-Exploitation and Privilege Escalation</w:t>
-      </w:r>
-    </w:p>
-    <w:p>
-      <w:pPr>
-        <w:pStyle w:val="ListParagraph"/>
-        <w:numPr>
-          <w:ilvl w:val="0"/>
-          <w:numId w:val="2"/>
-        </w:numPr>
-        <w:rPr>
-          <w:rFonts w:ascii="Times New Roman" w:hAnsi="Times New Roman" w:cs="Times New Roman"/>
-        </w:rPr>
-      </w:pPr>
-      <w:r>
-        <w:rPr>
-          <w:rFonts w:ascii="Times New Roman" w:hAnsi="Times New Roman" w:cs="Times New Roman"/>
-        </w:rPr>
-        <w:t>Techniques for Post-Exploitation with AI</w:t>
-      </w:r>
-    </w:p>
-    <w:p>
-      <w:pPr>
-        <w:pStyle w:val="ListParagraph"/>
-        <w:numPr>
-          <w:ilvl w:val="0"/>
-          <w:numId w:val="2"/>
-        </w:numPr>
-        <w:rPr>
-          <w:rFonts w:ascii="Times New Roman" w:hAnsi="Times New Roman" w:cs="Times New Roman"/>
-        </w:rPr>
-      </w:pPr>
-      <w:r>
-        <w:rPr>
-          <w:rFonts w:ascii="Times New Roman" w:hAnsi="Times New Roman" w:cs="Times New Roman"/>
-        </w:rPr>
-        <w:t>AI-Driven Privilege Escalation Strategies</w:t>
-      </w:r>
-    </w:p>
-    <w:p>
-      <w:pPr>
-        <w:pStyle w:val="ListParagraph"/>
-        <w:numPr>
-          <w:ilvl w:val="0"/>
-          <w:numId w:val="2"/>
-        </w:numPr>
-        <w:rPr>
-          <w:rFonts w:ascii="Times New Roman" w:hAnsi="Times New Roman" w:cs="Times New Roman"/>
-        </w:rPr>
-      </w:pPr>
-      <w:r>
-        <w:rPr>
-          <w:rFonts w:ascii="Times New Roman" w:hAnsi="Times New Roman" w:cs="Times New Roman"/>
-        </w:rPr>
-        <w:t>Realistic Scenario Simulations with AI</w:t>
-      </w:r>
-    </w:p>
-    <w:p>
-      <w:pPr>
-        <w:pStyle w:val="ListParagraph"/>
-        <w:numPr>
-          <w:ilvl w:val="0"/>
-          <w:numId w:val="2"/>
-        </w:numPr>
-        <w:rPr>
-          <w:rFonts w:ascii="Times New Roman" w:hAnsi="Times New Roman" w:cs="Times New Roman"/>
-        </w:rPr>
-      </w:pPr>
-      <w:r>
-        <w:rPr>
-          <w:rFonts w:ascii="Times New Roman" w:hAnsi="Times New Roman" w:cs="Times New Roman"/>
-        </w:rPr>
-        <w:t xml:space="preserve">Demonstration: </w:t>
-      </w:r>
-    </w:p>
-    <w:p>
-      <w:pPr>
-        <w:pStyle w:val="Heading1"/>
-      </w:pPr>
-      <w:r>
-        <w:t>Deep Learning and Advanced Techniques</w:t>
-      </w:r>
-    </w:p>
-    <w:p>
-      <w:pPr>
-        <w:pStyle w:val="Subtitle"/>
+      </w:pPr>
+      <w:r>
         <w:rPr>
           <w:sz w:val="20"/>
           <w:szCs w:val="20"/>
         </w:rPr>
-      </w:pPr>
-      <w:r>
-        <w:rPr>
-          <w:sz w:val="20"/>
-          <w:szCs w:val="20"/>
-        </w:rPr>
-        <w:t xml:space="preserve">Module 4, "Deep Learning and Advanced Techniques," concludes the course, focusing on cutting-edge topics in penetration testing. Participants will explore the potential of Deep Learning, AI, and ML in advanced penetration testing techniques. This module wraps up the course by revisiting key concepts, exploring future trends in AI and ML within penetration </w:t>
-      </w:r>
-      <w:proofErr w:type="gramStart"/>
-      <w:r>
-        <w:rPr>
-          <w:sz w:val="20"/>
-          <w:szCs w:val="20"/>
-        </w:rPr>
-        <w:t>testing, and</w:t>
-      </w:r>
-      <w:proofErr w:type="gramEnd"/>
-      <w:r>
-        <w:rPr>
-          <w:sz w:val="20"/>
-          <w:szCs w:val="20"/>
-        </w:rPr>
-        <w:t xml:space="preserve"> offering additional insights and suggested references for further exploration in this dynamic field.</w:t>
+        <w:t>Module 4, "Deep Learning and Advanced Techniques," concludes the course, focusing on cutting-edge topics in penetration testing. Participants will explore the potential of Deep Learning, AI, and ML in advanced penetration testing techniques. This module wraps up the course by revisiting key concepts, exploring future trends in AI and ML within penetration testing, and offering additional insights and suggested references for further exploration in this dynamic field.</w:t>
       </w:r>
     </w:p>
     <w:p>
@@ -1175,10 +1568,31 @@
     </w:p>
     <w:p>
       <w:pPr>
-        <w:pStyle w:val="ListParagraph"/>
+        <w:pStyle w:val="Heading3"/>
         <w:numPr>
           <w:ilvl w:val="0"/>
-          <w:numId w:val="2"/>
+          <w:numId w:val="19"/>
+        </w:numPr>
+        <w:ind w:left="720" w:hanging="360"/>
+        <w:rPr>
+          <w:b w:val="0"/>
+          <w:bCs w:val="0"/>
+        </w:rPr>
+      </w:pPr>
+      <w:r>
+        <w:rPr>
+          <w:b w:val="0"/>
+          <w:bCs w:val="0"/>
+        </w:rPr>
+        <w:t>Module Outline</w:t>
+      </w:r>
+    </w:p>
+    <w:p>
+      <w:pPr>
+        <w:pStyle w:val="ListParagraph"/>
+        <w:numPr>
+          <w:ilvl w:val="0"/>
+          <w:numId w:val="19"/>
         </w:numPr>
         <w:rPr>
           <w:rFonts w:ascii="Times New Roman" w:hAnsi="Times New Roman" w:cs="Times New Roman"/>
@@ -1196,7 +1610,7 @@
         <w:pStyle w:val="ListParagraph"/>
         <w:numPr>
           <w:ilvl w:val="0"/>
-          <w:numId w:val="2"/>
+          <w:numId w:val="19"/>
         </w:numPr>
         <w:rPr>
           <w:rFonts w:ascii="Times New Roman" w:hAnsi="Times New Roman" w:cs="Times New Roman"/>
@@ -1214,7 +1628,7 @@
         <w:pStyle w:val="ListParagraph"/>
         <w:numPr>
           <w:ilvl w:val="0"/>
-          <w:numId w:val="2"/>
+          <w:numId w:val="19"/>
         </w:numPr>
         <w:rPr>
           <w:rFonts w:ascii="Times New Roman" w:hAnsi="Times New Roman" w:cs="Times New Roman"/>
@@ -1232,7 +1646,7 @@
         <w:pStyle w:val="ListParagraph"/>
         <w:numPr>
           <w:ilvl w:val="0"/>
-          <w:numId w:val="2"/>
+          <w:numId w:val="19"/>
         </w:numPr>
         <w:rPr>
           <w:rFonts w:ascii="Times New Roman" w:hAnsi="Times New Roman" w:cs="Times New Roman"/>
@@ -1250,35 +1664,40 @@
         <w:pStyle w:val="ListParagraph"/>
         <w:numPr>
           <w:ilvl w:val="0"/>
-          <w:numId w:val="2"/>
-        </w:numPr>
-        <w:rPr>
-          <w:rFonts w:ascii="Times New Roman" w:hAnsi="Times New Roman" w:cs="Times New Roman"/>
-        </w:rPr>
-      </w:pPr>
-      <w:r>
-        <w:rPr>
-          <w:rFonts w:ascii="Times New Roman" w:hAnsi="Times New Roman" w:cs="Times New Roman"/>
-        </w:rPr>
+          <w:numId w:val="19"/>
+        </w:numPr>
+        <w:rPr>
+          <w:rFonts w:ascii="Times New Roman" w:hAnsi="Times New Roman" w:cs="Times New Roman"/>
+        </w:rPr>
+      </w:pPr>
+      <w:r>
+        <w:rPr>
+          <w:rFonts w:ascii="Times New Roman" w:hAnsi="Times New Roman" w:cs="Times New Roman"/>
+        </w:rPr>
+        <w:lastRenderedPageBreak/>
         <w:t>AI-Driven Red Team Operations</w:t>
       </w:r>
     </w:p>
     <w:p>
       <w:pPr>
-        <w:pStyle w:val="ListParagraph"/>
+        <w:pStyle w:val="Heading3"/>
         <w:numPr>
           <w:ilvl w:val="0"/>
-          <w:numId w:val="2"/>
-        </w:numPr>
-        <w:rPr>
-          <w:rFonts w:ascii="Times New Roman" w:hAnsi="Times New Roman" w:cs="Times New Roman"/>
-        </w:rPr>
-      </w:pPr>
-      <w:r>
-        <w:rPr>
-          <w:rFonts w:ascii="Times New Roman" w:hAnsi="Times New Roman" w:cs="Times New Roman"/>
-        </w:rPr>
-        <w:t>Demonstration:</w:t>
+          <w:numId w:val="19"/>
+        </w:numPr>
+        <w:ind w:left="720" w:hanging="360"/>
+        <w:rPr>
+          <w:b w:val="0"/>
+          <w:bCs w:val="0"/>
+        </w:rPr>
+      </w:pPr>
+      <w:r>
+        <w:rPr>
+          <w:rFonts w:ascii="Times New Roman" w:hAnsi="Times New Roman" w:cs="Times New Roman"/>
+          <w:b w:val="0"/>
+          <w:bCs w:val="0"/>
+        </w:rPr>
+        <w:t>Demonstration</w:t>
       </w:r>
     </w:p>
     <w:p>
@@ -1291,9 +1710,37 @@
     </w:p>
     <w:p>
       <w:pPr>
-        <w:pStyle w:val="ListParagraph"/>
+        <w:pStyle w:val="Heading3"/>
         <w:numPr>
           <w:ilvl w:val="0"/>
+          <w:numId w:val="19"/>
+        </w:numPr>
+        <w:ind w:left="720" w:hanging="360"/>
+        <w:rPr>
+          <w:b w:val="0"/>
+          <w:bCs w:val="0"/>
+        </w:rPr>
+      </w:pPr>
+      <w:r>
+        <w:rPr>
+          <w:b w:val="0"/>
+          <w:bCs w:val="0"/>
+        </w:rPr>
+        <w:t>Module Outlin</w:t>
+      </w:r>
+      <w:r>
+        <w:rPr>
+          <w:b w:val="0"/>
+          <w:bCs w:val="0"/>
+        </w:rPr>
+        <w:t>e</w:t>
+      </w:r>
+    </w:p>
+    <w:p>
+      <w:pPr>
+        <w:pStyle w:val="ListParagraph"/>
+        <w:numPr>
+          <w:ilvl w:val="1"/>
           <w:numId w:val="2"/>
         </w:numPr>
         <w:rPr>
@@ -1311,7 +1758,7 @@
       <w:pPr>
         <w:pStyle w:val="ListParagraph"/>
         <w:numPr>
-          <w:ilvl w:val="0"/>
+          <w:ilvl w:val="1"/>
           <w:numId w:val="2"/>
         </w:numPr>
         <w:rPr>
@@ -1329,7 +1776,7 @@
       <w:pPr>
         <w:pStyle w:val="ListParagraph"/>
         <w:numPr>
-          <w:ilvl w:val="0"/>
+          <w:ilvl w:val="1"/>
           <w:numId w:val="2"/>
         </w:numPr>
         <w:rPr>
@@ -1347,21 +1794,21 @@
       <w:pPr>
         <w:pStyle w:val="ListParagraph"/>
         <w:numPr>
-          <w:ilvl w:val="1"/>
-          <w:numId w:val="2"/>
-        </w:numPr>
-        <w:rPr>
-          <w:rFonts w:ascii="Times New Roman" w:hAnsi="Times New Roman" w:cs="Times New Roman"/>
-        </w:rPr>
-      </w:pPr>
-      <w:r>
-        <w:rPr>
-          <w:rFonts w:ascii="Times New Roman" w:hAnsi="Times New Roman" w:cs="Times New Roman"/>
-        </w:rPr>
-        <w:lastRenderedPageBreak/>
+          <w:ilvl w:val="2"/>
+          <w:numId w:val="2"/>
+        </w:numPr>
+        <w:rPr>
+          <w:rFonts w:ascii="Times New Roman" w:hAnsi="Times New Roman" w:cs="Times New Roman"/>
+        </w:rPr>
+      </w:pPr>
+      <w:r>
+        <w:rPr>
+          <w:rFonts w:ascii="Times New Roman" w:hAnsi="Times New Roman" w:cs="Times New Roman"/>
+        </w:rPr>
         <w:t>Discuss References and Further Reading</w:t>
       </w:r>
     </w:p>
+    <w:p/>
     <w:p>
       <w:pPr>
         <w:pStyle w:val="Heading1"/>
@@ -1482,25 +1929,13 @@
           <w:smallCaps/>
         </w:rPr>
       </w:pPr>
-      <w:hyperlink r:id="rId8" w:history="1">
+      <w:hyperlink r:id="rId9" w:history="1">
         <w:bookmarkStart w:id="0" w:name="_Ref146384219"/>
         <w:r>
           <w:rPr>
             <w:rStyle w:val="Hyperlink"/>
           </w:rPr>
-          <w:t>https://ieeexplore.ieee.org/abstract/document/89</w:t>
-        </w:r>
-        <w:r>
-          <w:rPr>
-            <w:rStyle w:val="Hyperlink"/>
-          </w:rPr>
-          <w:t>6</w:t>
-        </w:r>
-        <w:r>
-          <w:rPr>
-            <w:rStyle w:val="Hyperlink"/>
-          </w:rPr>
-          <w:t>3730</w:t>
+          <w:t>https://ieeexplore.ieee.org/abstract/document/8963730</w:t>
         </w:r>
         <w:bookmarkEnd w:id="0"/>
       </w:hyperlink>
@@ -1513,25 +1948,13 @@
           <w:numId w:val="17"/>
         </w:numPr>
       </w:pPr>
-      <w:hyperlink r:id="rId9" w:history="1">
+      <w:hyperlink r:id="rId10" w:history="1">
         <w:bookmarkStart w:id="1" w:name="_Ref146384275"/>
         <w:r>
           <w:rPr>
             <w:rStyle w:val="Hyperlink"/>
           </w:rPr>
-          <w:t>https://ieeexplore.ieee.org/document/9162</w:t>
-        </w:r>
-        <w:r>
-          <w:rPr>
-            <w:rStyle w:val="Hyperlink"/>
-          </w:rPr>
-          <w:t>3</w:t>
-        </w:r>
-        <w:r>
-          <w:rPr>
-            <w:rStyle w:val="Hyperlink"/>
-          </w:rPr>
-          <w:t>01</w:t>
+          <w:t>https://ieeexplore.ieee.org/document/9162301</w:t>
         </w:r>
         <w:bookmarkEnd w:id="1"/>
       </w:hyperlink>
@@ -1830,7 +2253,7 @@
       <w:lvlText w:val="%1.%2"/>
       <w:lvlJc w:val="left"/>
       <w:pPr>
-        <w:ind w:left="576" w:hanging="576"/>
+        <w:ind w:left="4086" w:hanging="576"/>
       </w:pPr>
     </w:lvl>
     <w:lvl w:ilvl="2">
@@ -1905,6 +2328,95 @@
     </w:lvl>
   </w:abstractNum>
   <w:abstractNum w:abstractNumId="3" w15:restartNumberingAfterBreak="0">
+    <w:nsid w:val="17610BD6"/>
+    <w:multiLevelType w:val="multilevel"/>
+    <w:tmpl w:val="F2BCD442"/>
+    <w:lvl w:ilvl="0">
+      <w:start w:val="1"/>
+      <w:numFmt w:val="decimal"/>
+      <w:lvlText w:val="%1"/>
+      <w:lvlJc w:val="left"/>
+      <w:pPr>
+        <w:ind w:left="432" w:hanging="432"/>
+      </w:pPr>
+    </w:lvl>
+    <w:lvl w:ilvl="1">
+      <w:start w:val="1"/>
+      <w:numFmt w:val="decimal"/>
+      <w:lvlText w:val="%1.%2"/>
+      <w:lvlJc w:val="left"/>
+      <w:pPr>
+        <w:ind w:left="4086" w:hanging="576"/>
+      </w:pPr>
+    </w:lvl>
+    <w:lvl w:ilvl="2">
+      <w:start w:val="1"/>
+      <w:numFmt w:val="bullet"/>
+      <w:lvlText w:val=""/>
+      <w:lvlJc w:val="left"/>
+      <w:pPr>
+        <w:ind w:left="360" w:hanging="360"/>
+      </w:pPr>
+      <w:rPr>
+        <w:rFonts w:ascii="Symbol" w:hAnsi="Symbol" w:hint="default"/>
+      </w:rPr>
+    </w:lvl>
+    <w:lvl w:ilvl="3">
+      <w:start w:val="1"/>
+      <w:numFmt w:val="decimal"/>
+      <w:lvlText w:val="%1.%2.%3.%4"/>
+      <w:lvlJc w:val="left"/>
+      <w:pPr>
+        <w:ind w:left="864" w:hanging="864"/>
+      </w:pPr>
+    </w:lvl>
+    <w:lvl w:ilvl="4">
+      <w:start w:val="1"/>
+      <w:numFmt w:val="decimal"/>
+      <w:lvlText w:val="%1.%2.%3.%4.%5"/>
+      <w:lvlJc w:val="left"/>
+      <w:pPr>
+        <w:ind w:left="1008" w:hanging="1008"/>
+      </w:pPr>
+    </w:lvl>
+    <w:lvl w:ilvl="5">
+      <w:start w:val="1"/>
+      <w:numFmt w:val="decimal"/>
+      <w:lvlText w:val="%1.%2.%3.%4.%5.%6"/>
+      <w:lvlJc w:val="left"/>
+      <w:pPr>
+        <w:ind w:left="1152" w:hanging="1152"/>
+      </w:pPr>
+    </w:lvl>
+    <w:lvl w:ilvl="6">
+      <w:start w:val="1"/>
+      <w:numFmt w:val="decimal"/>
+      <w:lvlText w:val="%1.%2.%3.%4.%5.%6.%7"/>
+      <w:lvlJc w:val="left"/>
+      <w:pPr>
+        <w:ind w:left="1296" w:hanging="1296"/>
+      </w:pPr>
+    </w:lvl>
+    <w:lvl w:ilvl="7">
+      <w:start w:val="1"/>
+      <w:numFmt w:val="decimal"/>
+      <w:lvlText w:val="%1.%2.%3.%4.%5.%6.%7.%8"/>
+      <w:lvlJc w:val="left"/>
+      <w:pPr>
+        <w:ind w:left="1440" w:hanging="1440"/>
+      </w:pPr>
+    </w:lvl>
+    <w:lvl w:ilvl="8">
+      <w:start w:val="1"/>
+      <w:numFmt w:val="decimal"/>
+      <w:lvlText w:val="%1.%2.%3.%4.%5.%6.%7.%8.%9"/>
+      <w:lvlJc w:val="left"/>
+      <w:pPr>
+        <w:ind w:left="1584" w:hanging="1584"/>
+      </w:pPr>
+    </w:lvl>
+  </w:abstractNum>
+  <w:abstractNum w:abstractNumId="4" w15:restartNumberingAfterBreak="0">
     <w:nsid w:val="17A84716"/>
     <w:multiLevelType w:val="hybridMultilevel"/>
     <w:tmpl w:val="DD9C66F0"/>
@@ -2017,7 +2529,99 @@
       </w:rPr>
     </w:lvl>
   </w:abstractNum>
-  <w:abstractNum w:abstractNumId="4" w15:restartNumberingAfterBreak="0">
+  <w:abstractNum w:abstractNumId="5" w15:restartNumberingAfterBreak="0">
+    <w:nsid w:val="19A917DF"/>
+    <w:multiLevelType w:val="multilevel"/>
+    <w:tmpl w:val="AF746F2E"/>
+    <w:lvl w:ilvl="0">
+      <w:start w:val="1"/>
+      <w:numFmt w:val="bullet"/>
+      <w:lvlText w:val=""/>
+      <w:lvlJc w:val="left"/>
+      <w:pPr>
+        <w:ind w:left="1008" w:hanging="432"/>
+      </w:pPr>
+      <w:rPr>
+        <w:rFonts w:ascii="Symbol" w:hAnsi="Symbol" w:hint="default"/>
+      </w:rPr>
+    </w:lvl>
+    <w:lvl w:ilvl="1">
+      <w:start w:val="1"/>
+      <w:numFmt w:val="decimal"/>
+      <w:lvlText w:val="%1.%2"/>
+      <w:lvlJc w:val="left"/>
+      <w:pPr>
+        <w:ind w:left="4662" w:hanging="576"/>
+      </w:pPr>
+    </w:lvl>
+    <w:lvl w:ilvl="2">
+      <w:start w:val="1"/>
+      <w:numFmt w:val="bullet"/>
+      <w:lvlText w:val=""/>
+      <w:lvlJc w:val="left"/>
+      <w:pPr>
+        <w:ind w:left="936" w:hanging="360"/>
+      </w:pPr>
+      <w:rPr>
+        <w:rFonts w:ascii="Symbol" w:hAnsi="Symbol" w:hint="default"/>
+      </w:rPr>
+    </w:lvl>
+    <w:lvl w:ilvl="3">
+      <w:start w:val="1"/>
+      <w:numFmt w:val="decimal"/>
+      <w:lvlText w:val="%1.%2.%3.%4"/>
+      <w:lvlJc w:val="left"/>
+      <w:pPr>
+        <w:ind w:left="1440" w:hanging="864"/>
+      </w:pPr>
+    </w:lvl>
+    <w:lvl w:ilvl="4">
+      <w:start w:val="1"/>
+      <w:numFmt w:val="decimal"/>
+      <w:lvlText w:val="%1.%2.%3.%4.%5"/>
+      <w:lvlJc w:val="left"/>
+      <w:pPr>
+        <w:ind w:left="1584" w:hanging="1008"/>
+      </w:pPr>
+    </w:lvl>
+    <w:lvl w:ilvl="5">
+      <w:start w:val="1"/>
+      <w:numFmt w:val="decimal"/>
+      <w:lvlText w:val="%1.%2.%3.%4.%5.%6"/>
+      <w:lvlJc w:val="left"/>
+      <w:pPr>
+        <w:ind w:left="1728" w:hanging="1152"/>
+      </w:pPr>
+    </w:lvl>
+    <w:lvl w:ilvl="6">
+      <w:start w:val="1"/>
+      <w:numFmt w:val="decimal"/>
+      <w:lvlText w:val="%1.%2.%3.%4.%5.%6.%7"/>
+      <w:lvlJc w:val="left"/>
+      <w:pPr>
+        <w:ind w:left="1872" w:hanging="1296"/>
+      </w:pPr>
+    </w:lvl>
+    <w:lvl w:ilvl="7">
+      <w:start w:val="1"/>
+      <w:numFmt w:val="decimal"/>
+      <w:lvlText w:val="%1.%2.%3.%4.%5.%6.%7.%8"/>
+      <w:lvlJc w:val="left"/>
+      <w:pPr>
+        <w:ind w:left="2016" w:hanging="1440"/>
+      </w:pPr>
+    </w:lvl>
+    <w:lvl w:ilvl="8">
+      <w:start w:val="1"/>
+      <w:numFmt w:val="decimal"/>
+      <w:lvlText w:val="%1.%2.%3.%4.%5.%6.%7.%8.%9"/>
+      <w:lvlJc w:val="left"/>
+      <w:pPr>
+        <w:ind w:left="2160" w:hanging="1584"/>
+      </w:pPr>
+    </w:lvl>
+  </w:abstractNum>
+  <w:abstractNum w:abstractNumId="6" w15:restartNumberingAfterBreak="0">
     <w:nsid w:val="38502234"/>
     <w:multiLevelType w:val="hybridMultilevel"/>
     <w:tmpl w:val="ADFC46B4"/>
@@ -2130,7 +2734,7 @@
       </w:rPr>
     </w:lvl>
   </w:abstractNum>
-  <w:abstractNum w:abstractNumId="5" w15:restartNumberingAfterBreak="0">
+  <w:abstractNum w:abstractNumId="7" w15:restartNumberingAfterBreak="0">
     <w:nsid w:val="56D57330"/>
     <w:multiLevelType w:val="hybridMultilevel"/>
     <w:tmpl w:val="6CA68740"/>
@@ -2221,7 +2825,7 @@
       </w:pPr>
     </w:lvl>
   </w:abstractNum>
-  <w:abstractNum w:abstractNumId="6" w15:restartNumberingAfterBreak="0">
+  <w:abstractNum w:abstractNumId="8" w15:restartNumberingAfterBreak="0">
     <w:nsid w:val="570C237D"/>
     <w:multiLevelType w:val="hybridMultilevel"/>
     <w:tmpl w:val="13E0D33C"/>
@@ -2336,7 +2940,7 @@
       </w:rPr>
     </w:lvl>
   </w:abstractNum>
-  <w:abstractNum w:abstractNumId="7" w15:restartNumberingAfterBreak="0">
+  <w:abstractNum w:abstractNumId="9" w15:restartNumberingAfterBreak="0">
     <w:nsid w:val="5B36633A"/>
     <w:multiLevelType w:val="hybridMultilevel"/>
     <w:tmpl w:val="A2D8DA28"/>
@@ -2450,10 +3054,10 @@
     <w:abstractNumId w:val="1"/>
   </w:num>
   <w:num w:numId="2" w16cid:durableId="1292857941">
-    <w:abstractNumId w:val="3"/>
+    <w:abstractNumId w:val="4"/>
   </w:num>
   <w:num w:numId="3" w16cid:durableId="100613076">
-    <w:abstractNumId w:val="7"/>
+    <w:abstractNumId w:val="9"/>
   </w:num>
   <w:num w:numId="4" w16cid:durableId="1888101297">
     <w:abstractNumId w:val="2"/>
@@ -2486,16 +3090,40 @@
     <w:abstractNumId w:val="2"/>
   </w:num>
   <w:num w:numId="14" w16cid:durableId="1912689410">
-    <w:abstractNumId w:val="4"/>
+    <w:abstractNumId w:val="6"/>
   </w:num>
   <w:num w:numId="15" w16cid:durableId="621618558">
     <w:abstractNumId w:val="0"/>
   </w:num>
   <w:num w:numId="16" w16cid:durableId="1065295096">
+    <w:abstractNumId w:val="7"/>
+  </w:num>
+  <w:num w:numId="17" w16cid:durableId="778841990">
+    <w:abstractNumId w:val="8"/>
+  </w:num>
+  <w:num w:numId="18" w16cid:durableId="849837727">
+    <w:abstractNumId w:val="3"/>
+  </w:num>
+  <w:num w:numId="19" w16cid:durableId="237910858">
     <w:abstractNumId w:val="5"/>
   </w:num>
-  <w:num w:numId="17" w16cid:durableId="778841990">
-    <w:abstractNumId w:val="6"/>
+  <w:num w:numId="20" w16cid:durableId="1098913263">
+    <w:abstractNumId w:val="2"/>
+  </w:num>
+  <w:num w:numId="21" w16cid:durableId="2113161340">
+    <w:abstractNumId w:val="2"/>
+  </w:num>
+  <w:num w:numId="22" w16cid:durableId="1793207149">
+    <w:abstractNumId w:val="2"/>
+  </w:num>
+  <w:num w:numId="23" w16cid:durableId="1985041480">
+    <w:abstractNumId w:val="2"/>
+  </w:num>
+  <w:num w:numId="24" w16cid:durableId="60832829">
+    <w:abstractNumId w:val="2"/>
+  </w:num>
+  <w:num w:numId="25" w16cid:durableId="764350210">
+    <w:abstractNumId w:val="2"/>
   </w:num>
 </w:numbering>
 </file>
@@ -2947,6 +3575,7 @@
         <w:numId w:val="13"/>
       </w:numPr>
       <w:spacing w:before="360" w:after="0"/>
+      <w:ind w:left="576"/>
       <w:outlineLvl w:val="1"/>
     </w:pPr>
     <w:rPr>

</xml_diff>